<commit_message>
Análisis y Reporte sobre el desempeño del modelo.
</commit_message>
<xml_diff>
--- a/Implementación de una técnica de aprendizaje máquina sin el uso de un framework.docx
+++ b/Implementación de una técnica de aprendizaje máquina sin el uso de un framework.docx
@@ -164,33 +164,7 @@
           <w:szCs w:val="43"/>
           <w:lang w:val="es-MX"/>
         </w:rPr>
-        <w:t>Inteligencia artificial avanzada para la ciencia de datos I (</w:t>
-      </w:r>
-      <w:proofErr w:type="spellStart"/>
-      <w:r>
-        <w:rPr>
-          <w:rFonts w:ascii="Lato" w:hAnsi="Lato"/>
-          <w:b w:val="0"/>
-          <w:bCs w:val="0"/>
-          <w:color w:val="666666"/>
-          <w:sz w:val="43"/>
-          <w:szCs w:val="43"/>
-          <w:lang w:val="es-MX"/>
-        </w:rPr>
-        <w:t>Gpo</w:t>
-      </w:r>
-      <w:proofErr w:type="spellEnd"/>
-      <w:r>
-        <w:rPr>
-          <w:rFonts w:ascii="Lato" w:hAnsi="Lato"/>
-          <w:b w:val="0"/>
-          <w:bCs w:val="0"/>
-          <w:color w:val="666666"/>
-          <w:sz w:val="43"/>
-          <w:szCs w:val="43"/>
-          <w:lang w:val="es-MX"/>
-        </w:rPr>
-        <w:t xml:space="preserve"> 101)</w:t>
+        <w:t>Inteligencia artificial avanzada para la ciencia de datos I (Gpo 101)</w:t>
       </w:r>
     </w:p>
     <w:p>
@@ -235,10 +209,15 @@
           <w:lang w:val="es-MX"/>
           <w14:ligatures w14:val="none"/>
         </w:rPr>
-        <w:t xml:space="preserve">Momento de Retroalimentación: Módulo 2 Implementación de una técnica de aprendizaje máquina sin el uso de un </w:t>
-      </w:r>
-      <w:proofErr w:type="spellStart"/>
-      <w:r>
+        <w:t>Momento de Retroalimentación: Módulo 2 Implementación de una técnica de aprendizaje máquina sin el uso de un framework. (Portafolio Implementación)</w:t>
+      </w:r>
+    </w:p>
+    <w:p>
+      <w:pPr>
+        <w:shd w:val="clear" w:color="auto" w:fill="FFFFFF"/>
+        <w:spacing w:after="0" w:line="240" w:lineRule="auto"/>
+        <w:jc w:val="center"/>
+        <w:outlineLvl w:val="0"/>
         <w:rPr>
           <w:rFonts w:ascii="Lato" w:eastAsia="Times New Roman" w:hAnsi="Lato" w:cs="Times New Roman"/>
           <w:color w:val="273540"/>
@@ -248,10 +227,14 @@
           <w:lang w:val="es-MX"/>
           <w14:ligatures w14:val="none"/>
         </w:rPr>
-        <w:t>framework</w:t>
-      </w:r>
-      <w:proofErr w:type="spellEnd"/>
-      <w:r>
+      </w:pPr>
+    </w:p>
+    <w:p>
+      <w:pPr>
+        <w:shd w:val="clear" w:color="auto" w:fill="FFFFFF"/>
+        <w:spacing w:after="0" w:line="240" w:lineRule="auto"/>
+        <w:jc w:val="center"/>
+        <w:outlineLvl w:val="0"/>
         <w:rPr>
           <w:rFonts w:ascii="Lato" w:eastAsia="Times New Roman" w:hAnsi="Lato" w:cs="Times New Roman"/>
           <w:color w:val="273540"/>
@@ -261,15 +244,8 @@
           <w:lang w:val="es-MX"/>
           <w14:ligatures w14:val="none"/>
         </w:rPr>
-        <w:t>. (Portafolio Implementación)</w:t>
-      </w:r>
-    </w:p>
-    <w:p>
-      <w:pPr>
-        <w:shd w:val="clear" w:color="auto" w:fill="FFFFFF"/>
-        <w:spacing w:after="0" w:line="240" w:lineRule="auto"/>
-        <w:jc w:val="center"/>
-        <w:outlineLvl w:val="0"/>
+      </w:pPr>
+      <w:r>
         <w:rPr>
           <w:rFonts w:ascii="Lato" w:eastAsia="Times New Roman" w:hAnsi="Lato" w:cs="Times New Roman"/>
           <w:color w:val="273540"/>
@@ -279,7 +255,8 @@
           <w:lang w:val="es-MX"/>
           <w14:ligatures w14:val="none"/>
         </w:rPr>
-      </w:pPr>
+        <w:t>Maxime Vilcocq Parra</w:t>
+      </w:r>
     </w:p>
     <w:p>
       <w:pPr>
@@ -293,71 +270,89 @@
           <w:kern w:val="36"/>
           <w:sz w:val="43"/>
           <w:szCs w:val="43"/>
+          <w:lang w:val="es-MX"/>
           <w14:ligatures w14:val="none"/>
         </w:rPr>
       </w:pPr>
-      <w:r>
+    </w:p>
+    <w:p>
+      <w:pPr>
+        <w:shd w:val="clear" w:color="auto" w:fill="FFFFFF"/>
+        <w:spacing w:after="0" w:line="240" w:lineRule="auto"/>
+        <w:jc w:val="center"/>
+        <w:outlineLvl w:val="0"/>
         <w:rPr>
           <w:rFonts w:ascii="Lato" w:eastAsia="Times New Roman" w:hAnsi="Lato" w:cs="Times New Roman"/>
           <w:color w:val="273540"/>
           <w:kern w:val="36"/>
           <w:sz w:val="43"/>
           <w:szCs w:val="43"/>
+          <w:lang w:val="es-MX"/>
           <w14:ligatures w14:val="none"/>
         </w:rPr>
-        <w:t>Maxime Vilcocq Parra</w:t>
-      </w:r>
-    </w:p>
-    <w:p>
-      <w:pPr>
-        <w:shd w:val="clear" w:color="auto" w:fill="FFFFFF"/>
-        <w:spacing w:after="0" w:line="240" w:lineRule="auto"/>
-        <w:jc w:val="center"/>
-        <w:outlineLvl w:val="0"/>
+      </w:pPr>
+      <w:r>
         <w:rPr>
           <w:rFonts w:ascii="Lato" w:eastAsia="Times New Roman" w:hAnsi="Lato" w:cs="Times New Roman"/>
           <w:color w:val="273540"/>
           <w:kern w:val="36"/>
           <w:sz w:val="43"/>
           <w:szCs w:val="43"/>
+          <w:lang w:val="es-MX"/>
           <w14:ligatures w14:val="none"/>
         </w:rPr>
-      </w:pPr>
-    </w:p>
-    <w:p>
-      <w:pPr>
-        <w:shd w:val="clear" w:color="auto" w:fill="FFFFFF"/>
-        <w:spacing w:after="0" w:line="240" w:lineRule="auto"/>
-        <w:jc w:val="center"/>
-        <w:outlineLvl w:val="0"/>
-        <w:rPr>
-          <w:rFonts w:ascii="Lato" w:eastAsia="Times New Roman" w:hAnsi="Lato" w:cs="Times New Roman"/>
-          <w:color w:val="273540"/>
-          <w:kern w:val="36"/>
-          <w:sz w:val="43"/>
-          <w:szCs w:val="43"/>
-          <w14:ligatures w14:val="none"/>
-        </w:rPr>
-      </w:pPr>
-      <w:r>
-        <w:rPr>
-          <w:rFonts w:ascii="Lato" w:eastAsia="Times New Roman" w:hAnsi="Lato" w:cs="Times New Roman"/>
-          <w:color w:val="273540"/>
-          <w:kern w:val="36"/>
-          <w:sz w:val="43"/>
-          <w:szCs w:val="43"/>
-          <w14:ligatures w14:val="none"/>
-        </w:rPr>
         <w:t>A01710550</w:t>
       </w:r>
     </w:p>
-    <w:p/>
-    <w:p/>
-    <w:p/>
-    <w:p/>
-    <w:p/>
-    <w:p/>
-    <w:p/>
+    <w:p>
+      <w:pPr>
+        <w:rPr>
+          <w:lang w:val="es-MX"/>
+        </w:rPr>
+      </w:pPr>
+    </w:p>
+    <w:p>
+      <w:pPr>
+        <w:rPr>
+          <w:lang w:val="es-MX"/>
+        </w:rPr>
+      </w:pPr>
+    </w:p>
+    <w:p>
+      <w:pPr>
+        <w:rPr>
+          <w:lang w:val="es-MX"/>
+        </w:rPr>
+      </w:pPr>
+    </w:p>
+    <w:p>
+      <w:pPr>
+        <w:rPr>
+          <w:lang w:val="es-MX"/>
+        </w:rPr>
+      </w:pPr>
+    </w:p>
+    <w:p>
+      <w:pPr>
+        <w:rPr>
+          <w:lang w:val="es-MX"/>
+        </w:rPr>
+      </w:pPr>
+    </w:p>
+    <w:p>
+      <w:pPr>
+        <w:rPr>
+          <w:lang w:val="es-MX"/>
+        </w:rPr>
+      </w:pPr>
+    </w:p>
+    <w:p>
+      <w:pPr>
+        <w:rPr>
+          <w:lang w:val="es-MX"/>
+        </w:rPr>
+      </w:pPr>
+    </w:p>
     <w:p>
       <w:pPr>
         <w:rPr>
@@ -369,16 +364,8 @@
           <w:lang w:val="es-MX"/>
         </w:rPr>
         <w:lastRenderedPageBreak/>
-        <w:t xml:space="preserve">Implementación de una técnica de aprendizaje máquina sin el uso de un </w:t>
-      </w:r>
-      <w:proofErr w:type="spellStart"/>
-      <w:r>
-        <w:rPr>
-          <w:lang w:val="es-MX"/>
-        </w:rPr>
-        <w:t>framework</w:t>
-      </w:r>
-      <w:proofErr w:type="spellEnd"/>
+        <w:t>Implementación de una técnica de aprendizaje máquina sin el uso de un framework</w:t>
+      </w:r>
       <w:r>
         <w:rPr>
           <w:lang w:val="es-MX"/>
@@ -396,79 +383,22 @@
         <w:rPr>
           <w:lang w:val="es-MX"/>
         </w:rPr>
-        <w:t xml:space="preserve">Para esta entrega estaré programando el algoritmo de </w:t>
-      </w:r>
-      <w:proofErr w:type="spellStart"/>
-      <w:r>
-        <w:rPr>
-          <w:lang w:val="es-MX"/>
-        </w:rPr>
-        <w:t>gradient</w:t>
-      </w:r>
-      <w:proofErr w:type="spellEnd"/>
-      <w:r>
-        <w:rPr>
-          <w:lang w:val="es-MX"/>
-        </w:rPr>
-        <w:t xml:space="preserve"> </w:t>
-      </w:r>
-      <w:proofErr w:type="spellStart"/>
-      <w:r>
-        <w:rPr>
-          <w:lang w:val="es-MX"/>
-        </w:rPr>
-        <w:t>descent</w:t>
-      </w:r>
-      <w:proofErr w:type="spellEnd"/>
-      <w:r>
-        <w:rPr>
-          <w:lang w:val="es-MX"/>
-        </w:rPr>
-        <w:t xml:space="preserve"> para generar un modelo predictivo (calculando coeficientes de distintas variables) reduciendo el MSE (mean </w:t>
-      </w:r>
-      <w:proofErr w:type="spellStart"/>
-      <w:r>
-        <w:rPr>
-          <w:lang w:val="es-MX"/>
-        </w:rPr>
-        <w:t>squared</w:t>
-      </w:r>
-      <w:proofErr w:type="spellEnd"/>
-      <w:r>
-        <w:rPr>
-          <w:lang w:val="es-MX"/>
-        </w:rPr>
-        <w:t xml:space="preserve"> error). </w:t>
-      </w:r>
-    </w:p>
-    <w:p>
-      <w:pPr>
-        <w:rPr>
-          <w:lang w:val="es-MX"/>
-        </w:rPr>
-      </w:pPr>
-      <w:r>
-        <w:rPr>
-          <w:lang w:val="es-MX"/>
-        </w:rPr>
-        <w:t xml:space="preserve">Para mi programa estaré utilizando el </w:t>
-      </w:r>
-      <w:proofErr w:type="spellStart"/>
-      <w:r>
-        <w:rPr>
-          <w:lang w:val="es-MX"/>
-        </w:rPr>
-        <w:t>dataset</w:t>
-      </w:r>
-      <w:proofErr w:type="spellEnd"/>
-      <w:r>
-        <w:rPr>
-          <w:lang w:val="es-MX"/>
-        </w:rPr>
-        <w:t xml:space="preserve"> de </w:t>
+        <w:t xml:space="preserve">Para esta entrega estaré programando el algoritmo de gradient descent para generar un modelo predictivo (calculando coeficientes de distintas variables) reduciendo el MSE (mean squared error). </w:t>
+      </w:r>
+    </w:p>
+    <w:p>
+      <w:pPr>
+        <w:rPr>
+          <w:lang w:val="es-MX"/>
+        </w:rPr>
+      </w:pPr>
+      <w:r>
+        <w:rPr>
+          <w:lang w:val="es-MX"/>
+        </w:rPr>
+        <w:t xml:space="preserve">Para mi programa estaré utilizando el dataset de </w:t>
       </w:r>
       <w:hyperlink r:id="rId7" w:history="1">
-        <w:proofErr w:type="spellStart"/>
         <w:r>
           <w:rPr>
             <w:rStyle w:val="Hipervnculo"/>
@@ -476,7 +406,6 @@
           </w:rPr>
           <w:t>abalone</w:t>
         </w:r>
-        <w:proofErr w:type="spellEnd"/>
       </w:hyperlink>
       <w:r>
         <w:rPr>
@@ -528,74 +457,24 @@
           <w:lang w:val="es-MX"/>
         </w:rPr>
       </w:pPr>
-      <w:proofErr w:type="spellStart"/>
-      <w:r>
-        <w:rPr>
-          <w:lang w:val="es-MX"/>
-        </w:rPr>
-        <w:t>Gradient</w:t>
-      </w:r>
-      <w:proofErr w:type="spellEnd"/>
-      <w:r>
-        <w:rPr>
-          <w:lang w:val="es-MX"/>
-        </w:rPr>
-        <w:t xml:space="preserve"> </w:t>
-      </w:r>
-      <w:proofErr w:type="spellStart"/>
-      <w:r>
-        <w:rPr>
-          <w:lang w:val="es-MX"/>
-        </w:rPr>
-        <w:t>descent</w:t>
-      </w:r>
-      <w:proofErr w:type="spellEnd"/>
-      <w:r>
-        <w:rPr>
-          <w:lang w:val="es-MX"/>
-        </w:rPr>
-        <w:t>:</w:t>
-      </w:r>
-    </w:p>
-    <w:p>
-      <w:pPr>
-        <w:rPr>
-          <w:lang w:val="es-MX"/>
-        </w:rPr>
-      </w:pPr>
-      <w:r>
-        <w:rPr>
-          <w:lang w:val="es-MX"/>
-        </w:rPr>
-        <w:t xml:space="preserve">El algoritmo de </w:t>
-      </w:r>
-      <w:proofErr w:type="spellStart"/>
-      <w:r>
-        <w:rPr>
-          <w:lang w:val="es-MX"/>
-        </w:rPr>
-        <w:t>gradient</w:t>
-      </w:r>
-      <w:proofErr w:type="spellEnd"/>
-      <w:r>
-        <w:rPr>
-          <w:lang w:val="es-MX"/>
-        </w:rPr>
-        <w:t xml:space="preserve"> </w:t>
-      </w:r>
-      <w:proofErr w:type="spellStart"/>
-      <w:r>
-        <w:rPr>
-          <w:lang w:val="es-MX"/>
-        </w:rPr>
-        <w:t>descent</w:t>
-      </w:r>
-      <w:proofErr w:type="spellEnd"/>
-      <w:r>
-        <w:rPr>
-          <w:lang w:val="es-MX"/>
-        </w:rPr>
-        <w:t xml:space="preserve"> nos permite crear un modelo predictivo al reducir el error (MSE) de un modelo predictivo inicial (propuesto por nosotros) hasta que ese error sea el más bajo posible. </w:t>
+      <w:r>
+        <w:rPr>
+          <w:lang w:val="es-MX"/>
+        </w:rPr>
+        <w:t>Gradient descent:</w:t>
+      </w:r>
+    </w:p>
+    <w:p>
+      <w:pPr>
+        <w:rPr>
+          <w:lang w:val="es-MX"/>
+        </w:rPr>
+      </w:pPr>
+      <w:r>
+        <w:rPr>
+          <w:lang w:val="es-MX"/>
+        </w:rPr>
+        <w:t xml:space="preserve">El algoritmo de gradient descent nos permite crear un modelo predictivo al reducir el error (MSE) de un modelo predictivo inicial (propuesto por nosotros) hasta que ese error sea el más bajo posible. </w:t>
       </w:r>
     </w:p>
     <w:p>
@@ -684,28 +563,12 @@
         </w:rPr>
         <w:t xml:space="preserve">La siguiente imagen del blog de </w:t>
       </w:r>
-      <w:proofErr w:type="spellStart"/>
-      <w:r>
-        <w:rPr>
-          <w:lang w:val="es-MX"/>
-        </w:rPr>
-        <w:t>Krystian</w:t>
-      </w:r>
-      <w:proofErr w:type="spellEnd"/>
-      <w:r>
-        <w:rPr>
-          <w:lang w:val="es-MX"/>
-        </w:rPr>
-        <w:t xml:space="preserve"> </w:t>
-      </w:r>
-      <w:proofErr w:type="spellStart"/>
-      <w:r>
-        <w:rPr>
-          <w:lang w:val="es-MX"/>
-        </w:rPr>
-        <w:t>Safjan</w:t>
-      </w:r>
-      <w:proofErr w:type="spellEnd"/>
+      <w:r>
+        <w:rPr>
+          <w:lang w:val="es-MX"/>
+        </w:rPr>
+        <w:t>Krystian Safjan</w:t>
+      </w:r>
       <w:r>
         <w:rPr>
           <w:lang w:val="es-MX"/>
@@ -718,87 +581,7 @@
             <w:rStyle w:val="Hipervnculo"/>
             <w:lang w:val="es-MX"/>
           </w:rPr>
-          <w:t xml:space="preserve">"Comprehensive Guide </w:t>
-        </w:r>
-        <w:proofErr w:type="spellStart"/>
-        <w:r>
-          <w:rPr>
-            <w:rStyle w:val="Hipervnculo"/>
-            <w:lang w:val="es-MX"/>
-          </w:rPr>
-          <w:t>to</w:t>
-        </w:r>
-        <w:proofErr w:type="spellEnd"/>
-        <w:r>
-          <w:rPr>
-            <w:rStyle w:val="Hipervnculo"/>
-            <w:lang w:val="es-MX"/>
-          </w:rPr>
-          <w:t xml:space="preserve"> </w:t>
-        </w:r>
-        <w:proofErr w:type="spellStart"/>
-        <w:r>
-          <w:rPr>
-            <w:rStyle w:val="Hipervnculo"/>
-            <w:lang w:val="es-MX"/>
-          </w:rPr>
-          <w:t>Interpreting</w:t>
-        </w:r>
-        <w:proofErr w:type="spellEnd"/>
-        <w:r>
-          <w:rPr>
-            <w:rStyle w:val="Hipervnculo"/>
-            <w:lang w:val="es-MX"/>
-          </w:rPr>
-          <w:t xml:space="preserve"> R\xB2, MSE, and RMSE </w:t>
-        </w:r>
-        <w:proofErr w:type="spellStart"/>
-        <w:r>
-          <w:rPr>
-            <w:rStyle w:val="Hipervnculo"/>
-            <w:lang w:val="es-MX"/>
-          </w:rPr>
-          <w:t>for</w:t>
-        </w:r>
-        <w:proofErr w:type="spellEnd"/>
-        <w:r>
-          <w:rPr>
-            <w:rStyle w:val="Hipervnculo"/>
-            <w:lang w:val="es-MX"/>
-          </w:rPr>
-          <w:t xml:space="preserve"> </w:t>
-        </w:r>
-        <w:proofErr w:type="spellStart"/>
-        <w:r>
-          <w:rPr>
-            <w:rStyle w:val="Hipervnculo"/>
-            <w:lang w:val="es-MX"/>
-          </w:rPr>
-          <w:t>Regression</w:t>
-        </w:r>
-        <w:proofErr w:type="spellEnd"/>
-        <w:r>
-          <w:rPr>
-            <w:rStyle w:val="Hipervnculo"/>
-            <w:lang w:val="es-MX"/>
-          </w:rPr>
-          <w:t xml:space="preserve"> </w:t>
-        </w:r>
-        <w:proofErr w:type="spellStart"/>
-        <w:r>
-          <w:rPr>
-            <w:rStyle w:val="Hipervnculo"/>
-            <w:lang w:val="es-MX"/>
-          </w:rPr>
-          <w:t>Models</w:t>
-        </w:r>
-        <w:proofErr w:type="spellEnd"/>
-        <w:r>
-          <w:rPr>
-            <w:rStyle w:val="Hipervnculo"/>
-            <w:lang w:val="es-MX"/>
-          </w:rPr>
-          <w:t>."</w:t>
+          <w:t>"Comprehensive Guide to Interpreting R\xB2, MSE, and RMSE for Regression Models."</w:t>
         </w:r>
       </w:hyperlink>
       <w:r>
@@ -818,28 +601,7 @@
         <w:rPr>
           <w:lang w:val="es-MX"/>
         </w:rPr>
-        <w:t xml:space="preserve">De forma matemática el mean </w:t>
-      </w:r>
-      <w:proofErr w:type="spellStart"/>
-      <w:r>
-        <w:rPr>
-          <w:lang w:val="es-MX"/>
-        </w:rPr>
-        <w:t>squared</w:t>
-      </w:r>
-      <w:proofErr w:type="spellEnd"/>
-      <w:r>
-        <w:rPr>
-          <w:lang w:val="es-MX"/>
-        </w:rPr>
-        <w:t xml:space="preserve"> error se calcula de la siguiente manera (</w:t>
-      </w:r>
-      <w:proofErr w:type="spellStart"/>
-      <w:r>
-        <w:rPr>
-          <w:lang w:val="es-MX"/>
-        </w:rPr>
-        <w:t>imagen</w:t>
+        <w:t>De forma matemática el mean squared error se calcula de la siguiente manera (imagen</w:t>
       </w:r>
       <w:r>
         <w:rPr>
@@ -847,7 +609,6 @@
         </w:rPr>
         <w:t>es</w:t>
       </w:r>
-      <w:proofErr w:type="spellEnd"/>
       <w:r>
         <w:rPr>
           <w:lang w:val="es-MX"/>
@@ -860,81 +621,8 @@
             <w:rStyle w:val="Hipervnculo"/>
             <w:lang w:val="es-MX"/>
           </w:rPr>
-          <w:t xml:space="preserve">Machine </w:t>
+          <w:t>Machine Learning Tutorial Python - 4: Gradient Descent and Cost Function</w:t>
         </w:r>
-        <w:proofErr w:type="spellStart"/>
-        <w:r>
-          <w:rPr>
-            <w:rStyle w:val="Hipervnculo"/>
-            <w:lang w:val="es-MX"/>
-          </w:rPr>
-          <w:t>Learning</w:t>
-        </w:r>
-        <w:proofErr w:type="spellEnd"/>
-        <w:r>
-          <w:rPr>
-            <w:rStyle w:val="Hipervnculo"/>
-            <w:lang w:val="es-MX"/>
-          </w:rPr>
-          <w:t xml:space="preserve"> Tutorial Python - 4: </w:t>
-        </w:r>
-        <w:proofErr w:type="spellStart"/>
-        <w:r>
-          <w:rPr>
-            <w:rStyle w:val="Hipervnculo"/>
-            <w:lang w:val="es-MX"/>
-          </w:rPr>
-          <w:t>Gradient</w:t>
-        </w:r>
-        <w:proofErr w:type="spellEnd"/>
-        <w:r>
-          <w:rPr>
-            <w:rStyle w:val="Hipervnculo"/>
-            <w:lang w:val="es-MX"/>
-          </w:rPr>
-          <w:t xml:space="preserve"> </w:t>
-        </w:r>
-        <w:proofErr w:type="spellStart"/>
-        <w:r>
-          <w:rPr>
-            <w:rStyle w:val="Hipervnculo"/>
-            <w:lang w:val="es-MX"/>
-          </w:rPr>
-          <w:t>Descent</w:t>
-        </w:r>
-        <w:proofErr w:type="spellEnd"/>
-        <w:r>
-          <w:rPr>
-            <w:rStyle w:val="Hipervnculo"/>
-            <w:lang w:val="es-MX"/>
-          </w:rPr>
-          <w:t xml:space="preserve"> and </w:t>
-        </w:r>
-        <w:proofErr w:type="spellStart"/>
-        <w:r>
-          <w:rPr>
-            <w:rStyle w:val="Hipervnculo"/>
-            <w:lang w:val="es-MX"/>
-          </w:rPr>
-          <w:t>Cost</w:t>
-        </w:r>
-        <w:proofErr w:type="spellEnd"/>
-        <w:r>
-          <w:rPr>
-            <w:rStyle w:val="Hipervnculo"/>
-            <w:lang w:val="es-MX"/>
-          </w:rPr>
-          <w:t xml:space="preserve"> </w:t>
-        </w:r>
-        <w:proofErr w:type="spellStart"/>
-        <w:r>
-          <w:rPr>
-            <w:rStyle w:val="Hipervnculo"/>
-            <w:lang w:val="es-MX"/>
-          </w:rPr>
-          <w:t>Function</w:t>
-        </w:r>
-        <w:proofErr w:type="spellEnd"/>
       </w:hyperlink>
       <w:r>
         <w:rPr>
@@ -1158,16 +846,8 @@
         <w:rPr>
           <w:lang w:val="es-MX"/>
         </w:rPr>
-        <w:t xml:space="preserve">Lo que queremos es ver cómo cada una de nuestros </w:t>
-      </w:r>
-      <w:proofErr w:type="gramStart"/>
-      <w:r>
-        <w:rPr>
-          <w:lang w:val="es-MX"/>
-        </w:rPr>
-        <w:t>coeficientes  “</w:t>
-      </w:r>
-      <w:proofErr w:type="gramEnd"/>
+        <w:t>Lo que queremos es ver cómo cada una de nuestros coeficientes  “</w:t>
+      </w:r>
       <w:r>
         <w:rPr>
           <w:lang w:val="es-MX"/>
@@ -1178,35 +858,7 @@
         <w:rPr>
           <w:lang w:val="es-MX"/>
         </w:rPr>
-        <w:t xml:space="preserve">” y nuestro </w:t>
-      </w:r>
-      <w:proofErr w:type="spellStart"/>
-      <w:r>
-        <w:rPr>
-          <w:lang w:val="es-MX"/>
-        </w:rPr>
-        <w:t>bias</w:t>
-      </w:r>
-      <w:proofErr w:type="spellEnd"/>
-      <w:r>
-        <w:rPr>
-          <w:lang w:val="es-MX"/>
-        </w:rPr>
-        <w:t xml:space="preserve"> “b” afectan este mean </w:t>
-      </w:r>
-      <w:proofErr w:type="spellStart"/>
-      <w:r>
-        <w:rPr>
-          <w:lang w:val="es-MX"/>
-        </w:rPr>
-        <w:t>squared</w:t>
-      </w:r>
-      <w:proofErr w:type="spellEnd"/>
-      <w:r>
-        <w:rPr>
-          <w:lang w:val="es-MX"/>
-        </w:rPr>
-        <w:t xml:space="preserve"> error. Para ello derivamos MSE con respecto a cada “m” y al “b”.</w:t>
+        <w:t>” y nuestro bias “b” afectan este mean squared error. Para ello derivamos MSE con respecto a cada “m” y al “b”.</w:t>
       </w:r>
     </w:p>
     <w:p>
@@ -1269,18 +921,7 @@
     </w:p>
     <w:p>
       <w:r>
-        <w:t>I</w:t>
-      </w:r>
-      <w:r>
-        <w:t xml:space="preserve">magen </w:t>
-      </w:r>
-      <w:proofErr w:type="spellStart"/>
-      <w:r>
-        <w:t>sacada</w:t>
-      </w:r>
-      <w:proofErr w:type="spellEnd"/>
-      <w:r>
-        <w:t xml:space="preserve"> del video </w:t>
+        <w:t xml:space="preserve">Imagen sacada del video </w:t>
       </w:r>
       <w:hyperlink r:id="rId14" w:history="1">
         <w:r>
@@ -1313,9 +954,17 @@
           <w:szCs w:val="22"/>
           <w:lang w:val="es-MX"/>
         </w:rPr>
-        <w:t xml:space="preserve">Esta derivada nos dice la dirección a la que cada </w:t>
-      </w:r>
-      <w:proofErr w:type="spellStart"/>
+        <w:t>Esta derivada nos dice la dirección a la que cada bias y coeficiente está moviendo nuestro MSE, la idea es irnos moviendo hacia el MSE más pequeño posible. </w:t>
+      </w:r>
+    </w:p>
+    <w:p>
+      <w:pPr>
+        <w:pStyle w:val="NormalWeb"/>
+        <w:spacing w:before="0" w:beforeAutospacing="0" w:after="0" w:afterAutospacing="0"/>
+        <w:rPr>
+          <w:lang w:val="es-MX"/>
+        </w:rPr>
+      </w:pPr>
       <w:r>
         <w:rPr>
           <w:rFonts w:ascii="Arial" w:hAnsi="Arial" w:cs="Arial"/>
@@ -1324,81 +973,7 @@
           <w:szCs w:val="22"/>
           <w:lang w:val="es-MX"/>
         </w:rPr>
-        <w:t>bias</w:t>
-      </w:r>
-      <w:proofErr w:type="spellEnd"/>
-      <w:r>
-        <w:rPr>
-          <w:rFonts w:ascii="Arial" w:hAnsi="Arial" w:cs="Arial"/>
-          <w:color w:val="000000"/>
-          <w:sz w:val="22"/>
-          <w:szCs w:val="22"/>
-          <w:lang w:val="es-MX"/>
-        </w:rPr>
-        <w:t xml:space="preserve"> y coeficiente está moviendo nuestro MSE, la idea es irnos moviendo hacia el MSE más pequeño posible. </w:t>
-      </w:r>
-    </w:p>
-    <w:p>
-      <w:pPr>
-        <w:pStyle w:val="NormalWeb"/>
-        <w:spacing w:before="0" w:beforeAutospacing="0" w:after="0" w:afterAutospacing="0"/>
-        <w:rPr>
-          <w:lang w:val="es-MX"/>
-        </w:rPr>
-      </w:pPr>
-      <w:r>
-        <w:rPr>
-          <w:rFonts w:ascii="Arial" w:hAnsi="Arial" w:cs="Arial"/>
-          <w:color w:val="000000"/>
-          <w:sz w:val="22"/>
-          <w:szCs w:val="22"/>
-          <w:lang w:val="es-MX"/>
-        </w:rPr>
-        <w:t xml:space="preserve">Esto se consigue utilizando un step (que es lo mismo que el </w:t>
-      </w:r>
-      <w:proofErr w:type="spellStart"/>
-      <w:r>
-        <w:rPr>
-          <w:rFonts w:ascii="Arial" w:hAnsi="Arial" w:cs="Arial"/>
-          <w:color w:val="000000"/>
-          <w:sz w:val="22"/>
-          <w:szCs w:val="22"/>
-          <w:lang w:val="es-MX"/>
-        </w:rPr>
-        <w:t>learning</w:t>
-      </w:r>
-      <w:proofErr w:type="spellEnd"/>
-      <w:r>
-        <w:rPr>
-          <w:rFonts w:ascii="Arial" w:hAnsi="Arial" w:cs="Arial"/>
-          <w:color w:val="000000"/>
-          <w:sz w:val="22"/>
-          <w:szCs w:val="22"/>
-          <w:lang w:val="es-MX"/>
-        </w:rPr>
-        <w:t xml:space="preserve"> </w:t>
-      </w:r>
-      <w:proofErr w:type="spellStart"/>
-      <w:r>
-        <w:rPr>
-          <w:rFonts w:ascii="Arial" w:hAnsi="Arial" w:cs="Arial"/>
-          <w:color w:val="000000"/>
-          <w:sz w:val="22"/>
-          <w:szCs w:val="22"/>
-          <w:lang w:val="es-MX"/>
-        </w:rPr>
-        <w:t>rate</w:t>
-      </w:r>
-      <w:proofErr w:type="spellEnd"/>
-      <w:r>
-        <w:rPr>
-          <w:rFonts w:ascii="Arial" w:hAnsi="Arial" w:cs="Arial"/>
-          <w:color w:val="000000"/>
-          <w:sz w:val="22"/>
-          <w:szCs w:val="22"/>
-          <w:lang w:val="es-MX"/>
-        </w:rPr>
-        <w:t>), que nos dice qué tanto movernos hacia la dirección que hace que el MSE disminuya.</w:t>
+        <w:t>Esto se consigue utilizando un step (que es lo mismo que el learning rate), que nos dice qué tanto movernos hacia la dirección que hace que el MSE disminuya.</w:t>
       </w:r>
     </w:p>
     <w:p>
@@ -1547,24 +1122,17 @@
       </w:r>
     </w:p>
     <w:p>
-      <w:proofErr w:type="spellStart"/>
       <w:r>
         <w:t>Imagen</w:t>
       </w:r>
       <w:r>
         <w:t>es</w:t>
       </w:r>
-      <w:proofErr w:type="spellEnd"/>
       <w:r>
         <w:t xml:space="preserve"> </w:t>
       </w:r>
-      <w:proofErr w:type="spellStart"/>
-      <w:r>
-        <w:t>tomadas</w:t>
-      </w:r>
-      <w:proofErr w:type="spellEnd"/>
-      <w:r>
-        <w:t xml:space="preserve"> </w:t>
+      <w:r>
+        <w:t xml:space="preserve">tomadas </w:t>
       </w:r>
       <w:r>
         <w:t xml:space="preserve">del video </w:t>
@@ -1610,35 +1178,7 @@
         <w:rPr>
           <w:lang w:val="es-MX"/>
         </w:rPr>
-        <w:t xml:space="preserve">El algoritmo de </w:t>
-      </w:r>
-      <w:proofErr w:type="spellStart"/>
-      <w:r>
-        <w:rPr>
-          <w:lang w:val="es-MX"/>
-        </w:rPr>
-        <w:t>gradient</w:t>
-      </w:r>
-      <w:proofErr w:type="spellEnd"/>
-      <w:r>
-        <w:rPr>
-          <w:lang w:val="es-MX"/>
-        </w:rPr>
-        <w:t xml:space="preserve"> </w:t>
-      </w:r>
-      <w:proofErr w:type="spellStart"/>
-      <w:r>
-        <w:rPr>
-          <w:lang w:val="es-MX"/>
-        </w:rPr>
-        <w:t>descent</w:t>
-      </w:r>
-      <w:proofErr w:type="spellEnd"/>
-      <w:r>
-        <w:rPr>
-          <w:lang w:val="es-MX"/>
-        </w:rPr>
-        <w:t xml:space="preserve"> suele requerir de varias épocas o iteraciones para llegar a un buen resultado.</w:t>
+        <w:t>El algoritmo de gradient descent suele requerir de varias épocas o iteraciones para llegar a un buen resultado.</w:t>
       </w:r>
       <w:r>
         <w:rPr>
@@ -1670,21 +1210,7 @@
         <w:rPr>
           <w:lang w:val="es-MX"/>
         </w:rPr>
-        <w:t xml:space="preserve">Estoy empleando </w:t>
-      </w:r>
-      <w:proofErr w:type="spellStart"/>
-      <w:r>
-        <w:rPr>
-          <w:lang w:val="es-MX"/>
-        </w:rPr>
-        <w:t>numpy</w:t>
-      </w:r>
-      <w:proofErr w:type="spellEnd"/>
-      <w:r>
-        <w:rPr>
-          <w:lang w:val="es-MX"/>
-        </w:rPr>
-        <w:t xml:space="preserve"> simplemente para manejar los datos en matrices y facilitar el manejo de </w:t>
+        <w:t xml:space="preserve">Estoy empleando numpy simplemente para manejar los datos en matrices y facilitar el manejo de </w:t>
       </w:r>
       <w:r>
         <w:rPr>
@@ -1708,49 +1234,7 @@
         <w:rPr>
           <w:lang w:val="es-MX"/>
         </w:rPr>
-        <w:t xml:space="preserve"> Si el código de Python no funciona al ejecutarse, es probable que falte hacer </w:t>
-      </w:r>
-      <w:proofErr w:type="spellStart"/>
-      <w:r>
-        <w:rPr>
-          <w:lang w:val="es-MX"/>
-        </w:rPr>
-        <w:t>pip</w:t>
-      </w:r>
-      <w:proofErr w:type="spellEnd"/>
-      <w:r>
-        <w:rPr>
-          <w:lang w:val="es-MX"/>
-        </w:rPr>
-        <w:t xml:space="preserve"> </w:t>
-      </w:r>
-      <w:proofErr w:type="spellStart"/>
-      <w:r>
-        <w:rPr>
-          <w:lang w:val="es-MX"/>
-        </w:rPr>
-        <w:t>install</w:t>
-      </w:r>
-      <w:proofErr w:type="spellEnd"/>
-      <w:r>
-        <w:rPr>
-          <w:lang w:val="es-MX"/>
-        </w:rPr>
-        <w:t xml:space="preserve"> de </w:t>
-      </w:r>
-      <w:proofErr w:type="spellStart"/>
-      <w:r>
-        <w:rPr>
-          <w:lang w:val="es-MX"/>
-        </w:rPr>
-        <w:t>numpy</w:t>
-      </w:r>
-      <w:proofErr w:type="spellEnd"/>
-      <w:r>
-        <w:rPr>
-          <w:lang w:val="es-MX"/>
-        </w:rPr>
-        <w:t>.</w:t>
+        <w:t xml:space="preserve"> Si el código de Python no funciona al ejecutarse, es probable que falte hacer pip install de numpy.</w:t>
       </w:r>
     </w:p>
     <w:p>
@@ -1806,87 +1290,18 @@
         <w:rPr>
           <w:lang w:val="es-MX"/>
         </w:rPr>
-        <w:t xml:space="preserve">En el caso del </w:t>
-      </w:r>
-      <w:proofErr w:type="spellStart"/>
-      <w:r>
-        <w:rPr>
-          <w:lang w:val="es-MX"/>
-        </w:rPr>
-        <w:t>dataset</w:t>
-      </w:r>
-      <w:proofErr w:type="spellEnd"/>
-      <w:r>
-        <w:rPr>
-          <w:lang w:val="es-MX"/>
-        </w:rPr>
-        <w:t xml:space="preserve"> de </w:t>
-      </w:r>
-      <w:proofErr w:type="spellStart"/>
-      <w:r>
-        <w:rPr>
-          <w:lang w:val="es-MX"/>
-        </w:rPr>
-        <w:t>abalone</w:t>
-      </w:r>
-      <w:proofErr w:type="spellEnd"/>
-      <w:r>
-        <w:rPr>
-          <w:lang w:val="es-MX"/>
-        </w:rPr>
-        <w:t xml:space="preserve">, el valor que queremos conseguir es el número de anillos que tiene el árbol (con eso se determina la edad). Además el </w:t>
-      </w:r>
-      <w:proofErr w:type="spellStart"/>
-      <w:r>
-        <w:rPr>
-          <w:lang w:val="es-MX"/>
-        </w:rPr>
-        <w:t>dataset</w:t>
-      </w:r>
-      <w:proofErr w:type="spellEnd"/>
-      <w:r>
-        <w:rPr>
-          <w:lang w:val="es-MX"/>
-        </w:rPr>
-        <w:t xml:space="preserve"> incluye la columna de Sex que es una variable no cuantitativa por lo que se requiere hacer un </w:t>
-      </w:r>
-      <w:proofErr w:type="spellStart"/>
-      <w:r>
-        <w:rPr>
-          <w:lang w:val="es-MX"/>
-        </w:rPr>
-        <w:t>hot</w:t>
-      </w:r>
-      <w:proofErr w:type="spellEnd"/>
-      <w:r>
-        <w:rPr>
-          <w:lang w:val="es-MX"/>
-        </w:rPr>
-        <w:t xml:space="preserve"> </w:t>
-      </w:r>
-      <w:proofErr w:type="spellStart"/>
-      <w:r>
-        <w:rPr>
-          <w:lang w:val="es-MX"/>
-        </w:rPr>
-        <w:t>encoding</w:t>
-      </w:r>
-      <w:proofErr w:type="spellEnd"/>
-      <w:r>
-        <w:rPr>
-          <w:lang w:val="es-MX"/>
-        </w:rPr>
-        <w:t xml:space="preserve"> para poder procesar el dato.</w:t>
-      </w:r>
-    </w:p>
-    <w:p>
-      <w:pPr>
-        <w:rPr>
-          <w:lang w:val="es-MX"/>
-        </w:rPr>
-      </w:pPr>
-      <w:r>
-        <w:rPr>
+        <w:t>En el caso del dataset de abalone, el valor que queremos conseguir es el número de anillos que tiene el árbol (con eso se determina la edad). Además el dataset incluye la columna de Sex que es una variable no cuantitativa por lo que se requiere hacer un hot encoding para poder procesar el dato.</w:t>
+      </w:r>
+    </w:p>
+    <w:p>
+      <w:pPr>
+        <w:rPr>
+          <w:lang w:val="es-MX"/>
+        </w:rPr>
+      </w:pPr>
+      <w:r>
+        <w:rPr>
+          <w:noProof/>
           <w:lang w:val="es-MX"/>
         </w:rPr>
         <w:drawing>
@@ -1947,6 +1362,7 @@
       </w:pPr>
       <w:r>
         <w:rPr>
+          <w:noProof/>
           <w:lang w:val="es-MX"/>
         </w:rPr>
         <w:drawing>
@@ -2007,6 +1423,7 @@
       </w:pPr>
       <w:r>
         <w:rPr>
+          <w:noProof/>
           <w:lang w:val="es-MX"/>
         </w:rPr>
         <w:drawing>
@@ -2088,16 +1505,8 @@
         <w:rPr>
           <w:lang w:val="es-MX"/>
         </w:rPr>
-        <w:t xml:space="preserve"> y a nuestro </w:t>
-      </w:r>
-      <w:proofErr w:type="spellStart"/>
-      <w:r>
-        <w:rPr>
-          <w:lang w:val="es-MX"/>
-        </w:rPr>
-        <w:t>bias</w:t>
-      </w:r>
-      <w:proofErr w:type="spellEnd"/>
+        <w:t xml:space="preserve"> y a nuestro bias</w:t>
+      </w:r>
       <w:r>
         <w:rPr>
           <w:lang w:val="es-MX"/>
@@ -2150,6 +1559,7 @@
       </w:pPr>
       <w:r>
         <w:rPr>
+          <w:noProof/>
           <w:lang w:val="es-MX"/>
         </w:rPr>
         <w:drawing>
@@ -2195,33 +1605,11 @@
           <w:lang w:val="es-MX"/>
         </w:rPr>
       </w:pPr>
-      <w:proofErr w:type="spellStart"/>
-      <w:r>
-        <w:rPr>
-          <w:lang w:val="es-MX"/>
-        </w:rPr>
-        <w:t>n_samples</w:t>
-      </w:r>
-      <w:proofErr w:type="spellEnd"/>
-      <w:r>
-        <w:rPr>
-          <w:lang w:val="es-MX"/>
-        </w:rPr>
-        <w:t xml:space="preserve"> son las filas y </w:t>
-      </w:r>
-      <w:proofErr w:type="spellStart"/>
-      <w:r>
-        <w:rPr>
-          <w:lang w:val="es-MX"/>
-        </w:rPr>
-        <w:t>n_features</w:t>
-      </w:r>
-      <w:proofErr w:type="spellEnd"/>
-      <w:r>
-        <w:rPr>
-          <w:lang w:val="es-MX"/>
-        </w:rPr>
-        <w:t>, las columnas.</w:t>
+      <w:r>
+        <w:rPr>
+          <w:lang w:val="es-MX"/>
+        </w:rPr>
+        <w:t>n_samples son las filas y n_features, las columnas.</w:t>
       </w:r>
     </w:p>
     <w:p>
@@ -2250,6 +1638,7 @@
       </w:pPr>
       <w:r>
         <w:rPr>
+          <w:noProof/>
           <w:lang w:val="es-MX"/>
         </w:rPr>
         <w:drawing>
@@ -2291,11 +1680,13 @@
       <w:r>
         <w:rPr>
           <w:noProof/>
+          <w:lang w:val="es-MX"/>
         </w:rPr>
         <w:t xml:space="preserve"> </w:t>
       </w:r>
       <w:r>
         <w:rPr>
+          <w:noProof/>
           <w:lang w:val="es-MX"/>
         </w:rPr>
         <w:drawing>
@@ -2370,21 +1761,7 @@
         <w:rPr>
           <w:lang w:val="es-MX"/>
         </w:rPr>
-        <w:t xml:space="preserve"> Lo que obtiene la variable </w:t>
-      </w:r>
-      <w:proofErr w:type="spellStart"/>
-      <w:r>
-        <w:rPr>
-          <w:lang w:val="es-MX"/>
-        </w:rPr>
-        <w:t>y_pred</w:t>
-      </w:r>
-      <w:proofErr w:type="spellEnd"/>
-      <w:r>
-        <w:rPr>
-          <w:lang w:val="es-MX"/>
-        </w:rPr>
-        <w:t xml:space="preserve"> es un arreglo de predicciones del mismo tamaño que las filas de nuestro set de datos. Es decir</w:t>
+        <w:t xml:space="preserve"> Lo que obtiene la variable y_pred es un arreglo de predicciones del mismo tamaño que las filas de nuestro set de datos. Es decir</w:t>
       </w:r>
       <w:r>
         <w:rPr>
@@ -2402,21 +1779,7 @@
         <w:rPr>
           <w:lang w:val="es-MX"/>
         </w:rPr>
-        <w:t xml:space="preserve">15 filas en el </w:t>
-      </w:r>
-      <w:proofErr w:type="spellStart"/>
-      <w:r>
-        <w:rPr>
-          <w:lang w:val="es-MX"/>
-        </w:rPr>
-        <w:t>dataset</w:t>
-      </w:r>
-      <w:proofErr w:type="spellEnd"/>
-      <w:r>
-        <w:rPr>
-          <w:lang w:val="es-MX"/>
-        </w:rPr>
-        <w:t>, habrá 15 predicciones</w:t>
+        <w:t>15 filas en el dataset, habrá 15 predicciones</w:t>
       </w:r>
       <w:r>
         <w:rPr>
@@ -2428,21 +1791,7 @@
         <w:rPr>
           <w:lang w:val="es-MX"/>
         </w:rPr>
-        <w:t xml:space="preserve">dentro de </w:t>
-      </w:r>
-      <w:proofErr w:type="spellStart"/>
-      <w:r>
-        <w:rPr>
-          <w:lang w:val="es-MX"/>
-        </w:rPr>
-        <w:t>y_pred</w:t>
-      </w:r>
-      <w:proofErr w:type="spellEnd"/>
-      <w:r>
-        <w:rPr>
-          <w:lang w:val="es-MX"/>
-        </w:rPr>
-        <w:t>.</w:t>
+        <w:t>dentro de y_pred.</w:t>
       </w:r>
     </w:p>
     <w:p>
@@ -2470,6 +1819,7 @@
       </w:r>
       <w:r>
         <w:rPr>
+          <w:noProof/>
           <w:lang w:val="es-MX"/>
         </w:rPr>
         <w:drawing>
@@ -2518,6 +1868,7 @@
       </w:pPr>
       <w:r>
         <w:rPr>
+          <w:noProof/>
           <w:lang w:val="es-MX"/>
         </w:rPr>
         <w:drawing>
@@ -2567,21 +1918,7 @@
         <w:rPr>
           <w:lang w:val="es-MX"/>
         </w:rPr>
-        <w:t xml:space="preserve">A cada valor real de y se le resta el valor de la predicción y se eleva al cuadrado (esto nos deja un arreglo de resultados). Con </w:t>
-      </w:r>
-      <w:proofErr w:type="spellStart"/>
-      <w:r>
-        <w:rPr>
-          <w:lang w:val="es-MX"/>
-        </w:rPr>
-        <w:t>np.sum</w:t>
-      </w:r>
-      <w:proofErr w:type="spellEnd"/>
-      <w:r>
-        <w:rPr>
-          <w:lang w:val="es-MX"/>
-        </w:rPr>
-        <w:t xml:space="preserve"> sumamos cada valor del arreglo para tener un solo valor numérico el cual se divide entre el número de filas para saber el promedio (MSE).</w:t>
+        <w:t>A cada valor real de y se le resta el valor de la predicción y se eleva al cuadrado (esto nos deja un arreglo de resultados). Con np.sum sumamos cada valor del arreglo para tener un solo valor numérico el cual se divide entre el número de filas para saber el promedio (MSE).</w:t>
       </w:r>
     </w:p>
     <w:p>
@@ -2619,21 +1956,7 @@
         <w:rPr>
           <w:lang w:val="es-MX"/>
         </w:rPr>
-        <w:t xml:space="preserve"> el </w:t>
-      </w:r>
-      <w:proofErr w:type="spellStart"/>
-      <w:r>
-        <w:rPr>
-          <w:lang w:val="es-MX"/>
-        </w:rPr>
-        <w:t>bias</w:t>
-      </w:r>
-      <w:proofErr w:type="spellEnd"/>
-      <w:r>
-        <w:rPr>
-          <w:lang w:val="es-MX"/>
-        </w:rPr>
-        <w:t xml:space="preserve"> a nuestra variable dependiente.</w:t>
+        <w:t xml:space="preserve"> el bias a nuestra variable dependiente.</w:t>
       </w:r>
     </w:p>
     <w:p>
@@ -2646,6 +1969,7 @@
       </w:pPr>
       <w:r>
         <w:rPr>
+          <w:noProof/>
           <w:lang w:val="es-MX"/>
         </w:rPr>
         <w:drawing>
@@ -2770,7 +2094,6 @@
           <w:lang w:val="es-MX"/>
         </w:rPr>
       </w:pPr>
-      <w:proofErr w:type="spellStart"/>
       <w:r>
         <w:rPr>
           <w:lang w:val="es-MX"/>
@@ -2781,62 +2104,13 @@
         <w:rPr>
           <w:lang w:val="es-MX"/>
         </w:rPr>
-        <w:t>w</w:t>
-      </w:r>
-      <w:proofErr w:type="spellEnd"/>
-      <w:r>
-        <w:rPr>
-          <w:lang w:val="es-MX"/>
-        </w:rPr>
-        <w:t xml:space="preserve"> nos muestra un vector (usa np.dot) con la magnitud y </w:t>
-      </w:r>
-      <w:r>
-        <w:rPr>
-          <w:lang w:val="es-MX"/>
-        </w:rPr>
-        <w:t xml:space="preserve">signo de la derivada respecto a cada variable independiente. </w:t>
-      </w:r>
-      <w:proofErr w:type="spellStart"/>
-      <w:r>
-        <w:rPr>
-          <w:lang w:val="es-MX"/>
-        </w:rPr>
-        <w:t>Db</w:t>
-      </w:r>
-      <w:proofErr w:type="spellEnd"/>
-      <w:r>
-        <w:rPr>
-          <w:lang w:val="es-MX"/>
-        </w:rPr>
-        <w:t xml:space="preserve"> (</w:t>
-      </w:r>
-      <w:proofErr w:type="spellStart"/>
-      <w:r>
-        <w:rPr>
-          <w:lang w:val="es-MX"/>
-        </w:rPr>
-        <w:t>usa.sum</w:t>
-      </w:r>
-      <w:proofErr w:type="spellEnd"/>
-      <w:r>
-        <w:rPr>
-          <w:lang w:val="es-MX"/>
-        </w:rPr>
-        <w:t xml:space="preserve">) nos da únicamente un valor el cual representa el impacto del </w:t>
-      </w:r>
-      <w:proofErr w:type="spellStart"/>
-      <w:r>
-        <w:rPr>
-          <w:lang w:val="es-MX"/>
-        </w:rPr>
-        <w:t>bias</w:t>
-      </w:r>
-      <w:proofErr w:type="spellEnd"/>
-      <w:r>
-        <w:rPr>
-          <w:lang w:val="es-MX"/>
-        </w:rPr>
-        <w:t xml:space="preserve"> en el MSE.</w:t>
+        <w:t xml:space="preserve">w nos muestra un vector (usa np.dot) con la magnitud y </w:t>
+      </w:r>
+      <w:r>
+        <w:rPr>
+          <w:lang w:val="es-MX"/>
+        </w:rPr>
+        <w:t>signo de la derivada respecto a cada variable independiente. Db (usa.sum) nos da únicamente un valor el cual representa el impacto del bias en el MSE.</w:t>
       </w:r>
     </w:p>
     <w:p>
@@ -2867,59 +2141,18 @@
         <w:rPr>
           <w:lang w:val="es-MX"/>
         </w:rPr>
-        <w:t xml:space="preserve">Utilizando un </w:t>
-      </w:r>
-      <w:proofErr w:type="spellStart"/>
-      <w:r>
-        <w:rPr>
-          <w:lang w:val="es-MX"/>
-        </w:rPr>
-        <w:t>learning</w:t>
-      </w:r>
-      <w:proofErr w:type="spellEnd"/>
-      <w:r>
-        <w:rPr>
-          <w:lang w:val="es-MX"/>
-        </w:rPr>
-        <w:t xml:space="preserve"> </w:t>
-      </w:r>
-      <w:proofErr w:type="spellStart"/>
-      <w:r>
-        <w:rPr>
-          <w:lang w:val="es-MX"/>
-        </w:rPr>
-        <w:t>rate</w:t>
-      </w:r>
-      <w:proofErr w:type="spellEnd"/>
-      <w:r>
-        <w:rPr>
-          <w:lang w:val="es-MX"/>
-        </w:rPr>
-        <w:t xml:space="preserve"> actualizamos el valor de nuestro </w:t>
-      </w:r>
-      <w:proofErr w:type="spellStart"/>
-      <w:r>
-        <w:rPr>
-          <w:lang w:val="es-MX"/>
-        </w:rPr>
-        <w:t>bias</w:t>
-      </w:r>
-      <w:proofErr w:type="spellEnd"/>
-      <w:r>
-        <w:rPr>
-          <w:lang w:val="es-MX"/>
-        </w:rPr>
-        <w:t xml:space="preserve"> y nuestros coeficientes.</w:t>
-      </w:r>
-    </w:p>
-    <w:p>
-      <w:pPr>
-        <w:rPr>
-          <w:lang w:val="es-MX"/>
-        </w:rPr>
-      </w:pPr>
-      <w:r>
-        <w:rPr>
+        <w:t>Utilizando un learning rate actualizamos el valor de nuestro bias y nuestros coeficientes.</w:t>
+      </w:r>
+    </w:p>
+    <w:p>
+      <w:pPr>
+        <w:rPr>
+          <w:lang w:val="es-MX"/>
+        </w:rPr>
+      </w:pPr>
+      <w:r>
+        <w:rPr>
+          <w:noProof/>
           <w:lang w:val="es-MX"/>
         </w:rPr>
         <w:drawing>
@@ -2969,35 +2202,7 @@
         <w:rPr>
           <w:lang w:val="es-MX"/>
         </w:rPr>
-        <w:t xml:space="preserve">Aquí uso un </w:t>
-      </w:r>
-      <w:proofErr w:type="spellStart"/>
-      <w:r>
-        <w:rPr>
-          <w:lang w:val="es-MX"/>
-        </w:rPr>
-        <w:t>learning</w:t>
-      </w:r>
-      <w:proofErr w:type="spellEnd"/>
-      <w:r>
-        <w:rPr>
-          <w:lang w:val="es-MX"/>
-        </w:rPr>
-        <w:t xml:space="preserve"> </w:t>
-      </w:r>
-      <w:proofErr w:type="spellStart"/>
-      <w:r>
-        <w:rPr>
-          <w:lang w:val="es-MX"/>
-        </w:rPr>
-        <w:t>rate</w:t>
-      </w:r>
-      <w:proofErr w:type="spellEnd"/>
-      <w:r>
-        <w:rPr>
-          <w:lang w:val="es-MX"/>
-        </w:rPr>
-        <w:t xml:space="preserve"> default de .001.</w:t>
+        <w:t>Aquí uso un learning rate default de .001.</w:t>
       </w:r>
     </w:p>
     <w:p>
@@ -3076,6 +2281,7 @@
       </w:r>
       <w:r>
         <w:rPr>
+          <w:noProof/>
           <w:lang w:val="es-MX"/>
         </w:rPr>
         <w:drawing>
@@ -3130,31 +2336,18 @@
         <w:rPr>
           <w:lang w:val="es-MX"/>
         </w:rPr>
-        <w:t xml:space="preserve">Finalmente repetimos este proceso las veces que queramos actualizando cada vez los valores del </w:t>
-      </w:r>
-      <w:proofErr w:type="spellStart"/>
-      <w:r>
-        <w:rPr>
-          <w:lang w:val="es-MX"/>
-        </w:rPr>
-        <w:t>bias</w:t>
-      </w:r>
-      <w:proofErr w:type="spellEnd"/>
-      <w:r>
-        <w:rPr>
-          <w:lang w:val="es-MX"/>
-        </w:rPr>
-        <w:t xml:space="preserve"> y los pesos.</w:t>
-      </w:r>
-    </w:p>
-    <w:p>
-      <w:pPr>
-        <w:rPr>
-          <w:lang w:val="es-MX"/>
-        </w:rPr>
-      </w:pPr>
-      <w:r>
-        <w:rPr>
+        <w:t>Finalmente repetimos este proceso las veces que queramos actualizando cada vez los valores del bias y los pesos.</w:t>
+      </w:r>
+    </w:p>
+    <w:p>
+      <w:pPr>
+        <w:rPr>
+          <w:lang w:val="es-MX"/>
+        </w:rPr>
+      </w:pPr>
+      <w:r>
+        <w:rPr>
+          <w:noProof/>
           <w:lang w:val="es-MX"/>
         </w:rPr>
         <w:drawing>
@@ -3215,6 +2408,7 @@
       </w:pPr>
       <w:r>
         <w:rPr>
+          <w:noProof/>
           <w:lang w:val="es-MX"/>
         </w:rPr>
         <w:drawing>
@@ -3269,31 +2463,18 @@
         <w:rPr>
           <w:lang w:val="es-MX"/>
         </w:rPr>
-        <w:t xml:space="preserve">Una vez concluidas las épocas regresamos el vector de pesos y el </w:t>
-      </w:r>
-      <w:proofErr w:type="spellStart"/>
-      <w:r>
-        <w:rPr>
-          <w:lang w:val="es-MX"/>
-        </w:rPr>
-        <w:t>bias</w:t>
-      </w:r>
-      <w:proofErr w:type="spellEnd"/>
-      <w:r>
-        <w:rPr>
-          <w:lang w:val="es-MX"/>
-        </w:rPr>
-        <w:t xml:space="preserve"> final.</w:t>
-      </w:r>
-    </w:p>
-    <w:p>
-      <w:pPr>
-        <w:rPr>
-          <w:lang w:val="es-MX"/>
-        </w:rPr>
-      </w:pPr>
-      <w:r>
-        <w:rPr>
+        <w:t>Una vez concluidas las épocas regresamos el vector de pesos y el bias final.</w:t>
+      </w:r>
+    </w:p>
+    <w:p>
+      <w:pPr>
+        <w:rPr>
+          <w:lang w:val="es-MX"/>
+        </w:rPr>
+      </w:pPr>
+      <w:r>
+        <w:rPr>
+          <w:noProof/>
           <w:lang w:val="es-MX"/>
         </w:rPr>
         <w:drawing>
@@ -3341,6 +2522,7 @@
       </w:pPr>
       <w:r>
         <w:rPr>
+          <w:noProof/>
           <w:lang w:val="es-MX"/>
         </w:rPr>
         <w:drawing>
@@ -3390,35 +2572,7 @@
         <w:rPr>
           <w:lang w:val="es-MX"/>
         </w:rPr>
-        <w:t xml:space="preserve">En la foto anterior uso “X” y “y” pero en la aplicación real uso el “X” </w:t>
-      </w:r>
-      <w:proofErr w:type="gramStart"/>
-      <w:r>
-        <w:rPr>
-          <w:lang w:val="es-MX"/>
-        </w:rPr>
-        <w:t>y  “</w:t>
-      </w:r>
-      <w:proofErr w:type="gramEnd"/>
-      <w:r>
-        <w:rPr>
-          <w:lang w:val="es-MX"/>
-        </w:rPr>
-        <w:t xml:space="preserve">y” de mi </w:t>
-      </w:r>
-      <w:proofErr w:type="spellStart"/>
-      <w:r>
-        <w:rPr>
-          <w:lang w:val="es-MX"/>
-        </w:rPr>
-        <w:t>dataset</w:t>
-      </w:r>
-      <w:proofErr w:type="spellEnd"/>
-      <w:r>
-        <w:rPr>
-          <w:lang w:val="es-MX"/>
-        </w:rPr>
-        <w:t xml:space="preserve"> de entrenamiento.  </w:t>
+        <w:t xml:space="preserve">En la foto anterior uso “X” y “y” pero en la aplicación real uso el “X” y  “y” de mi dataset de entrenamiento.  </w:t>
       </w:r>
     </w:p>
     <w:p>
@@ -3442,6 +2596,7 @@
       </w:pPr>
       <w:r>
         <w:rPr>
+          <w:noProof/>
           <w:lang w:val="es-MX"/>
         </w:rPr>
         <w:drawing>
@@ -3509,21 +2664,7 @@
         <w:rPr>
           <w:lang w:val="es-MX"/>
         </w:rPr>
-        <w:t xml:space="preserve">Para ver que tanto se ajusta a nuevos valores, separamos nuestro </w:t>
-      </w:r>
-      <w:proofErr w:type="spellStart"/>
-      <w:r>
-        <w:rPr>
-          <w:lang w:val="es-MX"/>
-        </w:rPr>
-        <w:t>dataset</w:t>
-      </w:r>
-      <w:proofErr w:type="spellEnd"/>
-      <w:r>
-        <w:rPr>
-          <w:lang w:val="es-MX"/>
-        </w:rPr>
-        <w:t xml:space="preserve"> en dos, uno para entrenar y otro para probar.</w:t>
+        <w:t>Para ver que tanto se ajusta a nuevos valores, separamos nuestro dataset en dos, uno para entrenar y otro para probar.</w:t>
       </w:r>
       <w:r>
         <w:rPr>
@@ -3540,6 +2681,7 @@
       </w:pPr>
       <w:r>
         <w:rPr>
+          <w:noProof/>
           <w:lang w:val="es-MX"/>
         </w:rPr>
         <w:drawing>
@@ -3589,55 +2731,13 @@
         <w:rPr>
           <w:lang w:val="es-MX"/>
         </w:rPr>
-        <w:t xml:space="preserve">El código funciona igual solo que en lugar de enviar toda el </w:t>
-      </w:r>
-      <w:proofErr w:type="spellStart"/>
-      <w:r>
-        <w:rPr>
-          <w:lang w:val="es-MX"/>
-        </w:rPr>
-        <w:t>dataset</w:t>
-      </w:r>
-      <w:proofErr w:type="spellEnd"/>
-      <w:r>
-        <w:rPr>
-          <w:lang w:val="es-MX"/>
-        </w:rPr>
-        <w:t xml:space="preserve">, enviamos solamente la X y </w:t>
-      </w:r>
-      <w:proofErr w:type="spellStart"/>
-      <w:r>
-        <w:rPr>
-          <w:lang w:val="es-MX"/>
-        </w:rPr>
-        <w:t>Y</w:t>
-      </w:r>
-      <w:proofErr w:type="spellEnd"/>
-      <w:r>
-        <w:rPr>
-          <w:lang w:val="es-MX"/>
-        </w:rPr>
-        <w:t xml:space="preserve"> de entrenamiento para obtener coeficientes. </w:t>
-      </w:r>
-      <w:r>
-        <w:rPr>
-          <w:lang w:val="es-MX"/>
-        </w:rPr>
-        <w:t xml:space="preserve">Después con los coeficientes obtenidos y los valores de X y </w:t>
-      </w:r>
-      <w:proofErr w:type="spellStart"/>
-      <w:r>
-        <w:rPr>
-          <w:lang w:val="es-MX"/>
-        </w:rPr>
-        <w:t>Y</w:t>
-      </w:r>
-      <w:proofErr w:type="spellEnd"/>
-      <w:r>
-        <w:rPr>
-          <w:lang w:val="es-MX"/>
-        </w:rPr>
-        <w:t xml:space="preserve"> de test podemos comparar los valores que predecimos con valores reales.</w:t>
+        <w:t xml:space="preserve">El código funciona igual solo que en lugar de enviar toda el dataset, enviamos solamente la X y Y de entrenamiento para obtener coeficientes. </w:t>
+      </w:r>
+      <w:r>
+        <w:rPr>
+          <w:lang w:val="es-MX"/>
+        </w:rPr>
+        <w:t>Después con los coeficientes obtenidos y los valores de X y Y de test podemos comparar los valores que predecimos con valores reales.</w:t>
       </w:r>
     </w:p>
     <w:p>
@@ -3700,21 +2800,7 @@
         <w:rPr>
           <w:lang w:val="es-MX"/>
         </w:rPr>
-        <w:t xml:space="preserve">R </w:t>
-      </w:r>
-      <w:proofErr w:type="spellStart"/>
-      <w:r>
-        <w:rPr>
-          <w:lang w:val="es-MX"/>
-        </w:rPr>
-        <w:t>squared</w:t>
-      </w:r>
-      <w:proofErr w:type="spellEnd"/>
-      <w:r>
-        <w:rPr>
-          <w:lang w:val="es-MX"/>
-        </w:rPr>
-        <w:t>,</w:t>
+        <w:t>R squared,</w:t>
       </w:r>
       <w:r>
         <w:rPr>
@@ -3802,6 +2888,9 @@
     </w:p>
     <w:p>
       <w:r>
+        <w:rPr>
+          <w:noProof/>
+        </w:rPr>
         <w:drawing>
           <wp:inline distT="0" distB="0" distL="0" distR="0" wp14:anchorId="7BC7EFE4" wp14:editId="3920F2F5">
             <wp:extent cx="5029902" cy="1314633"/>
@@ -3887,21 +2976,7 @@
         <w:rPr>
           <w:lang w:val="es-MX"/>
         </w:rPr>
-        <w:t xml:space="preserve">Utilicé </w:t>
-      </w:r>
-      <w:proofErr w:type="spellStart"/>
-      <w:r>
-        <w:rPr>
-          <w:lang w:val="es-MX"/>
-        </w:rPr>
-        <w:t>matplotlib</w:t>
-      </w:r>
-      <w:proofErr w:type="spellEnd"/>
-      <w:r>
-        <w:rPr>
-          <w:lang w:val="es-MX"/>
-        </w:rPr>
-        <w:t xml:space="preserve"> para mostrar un visual que nos permite entender más fácilmente </w:t>
+        <w:t xml:space="preserve">Utilicé matplotlib para mostrar un visual que nos permite entender más fácilmente </w:t>
       </w:r>
       <w:r>
         <w:rPr>
@@ -3918,6 +2993,7 @@
       </w:pPr>
       <w:r>
         <w:rPr>
+          <w:noProof/>
           <w:lang w:val="es-MX"/>
         </w:rPr>
         <w:drawing>
@@ -3965,6 +3041,7 @@
       </w:pPr>
       <w:r>
         <w:rPr>
+          <w:noProof/>
           <w:lang w:val="es-MX"/>
         </w:rPr>
         <w:drawing>
@@ -4044,41 +3121,13 @@
         <w:rPr>
           <w:lang w:val="es-MX"/>
         </w:rPr>
-        <w:t xml:space="preserve">Tras ejecutar mi código con el set de datos de </w:t>
-      </w:r>
-      <w:proofErr w:type="spellStart"/>
-      <w:r>
-        <w:rPr>
-          <w:lang w:val="es-MX"/>
-        </w:rPr>
-        <w:t>abalone</w:t>
-      </w:r>
-      <w:proofErr w:type="spellEnd"/>
-      <w:r>
-        <w:rPr>
-          <w:lang w:val="es-MX"/>
-        </w:rPr>
-        <w:t xml:space="preserve">, el resultado obtenido es un R2 de .4 lo que significa que mi modelo predice un alrededor de un 40% de la variabilidad. Este valor no es muy alto, esto probablemente se debe a que estamos tratando de hacer una regresión </w:t>
-      </w:r>
-      <w:r>
-        <w:rPr>
-          <w:lang w:val="es-MX"/>
-        </w:rPr>
-        <w:t xml:space="preserve">lineal y que otro modelo de regresión (por ejemplo, un exponencial) podría ajustarse mejor al </w:t>
-      </w:r>
-      <w:proofErr w:type="spellStart"/>
-      <w:r>
-        <w:rPr>
-          <w:lang w:val="es-MX"/>
-        </w:rPr>
-        <w:t>dataset</w:t>
-      </w:r>
-      <w:proofErr w:type="spellEnd"/>
-      <w:r>
-        <w:rPr>
-          <w:lang w:val="es-MX"/>
-        </w:rPr>
-        <w:t>.</w:t>
+        <w:t xml:space="preserve">Tras ejecutar mi código con el set de datos de abalone, el resultado obtenido es un R2 de .4 lo que significa que mi modelo predice un alrededor de un 40% de la variabilidad. Este valor no es muy alto, esto probablemente se debe a que estamos tratando de hacer una regresión </w:t>
+      </w:r>
+      <w:r>
+        <w:rPr>
+          <w:lang w:val="es-MX"/>
+        </w:rPr>
+        <w:t>lineal y que otro modelo de regresión (por ejemplo, un exponencial) podría ajustarse mejor al dataset.</w:t>
       </w:r>
     </w:p>
     <w:p>
@@ -4092,31 +3141,18 @@
         <w:rPr>
           <w:lang w:val="es-MX"/>
         </w:rPr>
-        <w:t xml:space="preserve">Sin embargo, esto no significa que el código no funciona, para demostrar esto creé un </w:t>
-      </w:r>
-      <w:proofErr w:type="spellStart"/>
-      <w:r>
-        <w:rPr>
-          <w:lang w:val="es-MX"/>
-        </w:rPr>
-        <w:t>dataset</w:t>
-      </w:r>
-      <w:proofErr w:type="spellEnd"/>
-      <w:r>
-        <w:rPr>
-          <w:lang w:val="es-MX"/>
-        </w:rPr>
-        <w:t xml:space="preserve"> artificial con valores estrictamente lineares. Podemos verificar si el código funciona si vemos que los coeficientes son iguales a los que utilicé. Por ser un set de datos artificial, se puede alcanzar un MSE de casi 0, y una R2 de casi 1.</w:t>
-      </w:r>
-    </w:p>
-    <w:p>
-      <w:pPr>
-        <w:rPr>
-          <w:lang w:val="es-MX"/>
-        </w:rPr>
-      </w:pPr>
-      <w:r>
-        <w:rPr>
+        <w:t>Sin embargo, esto no significa que el código no funciona, para demostrar esto creé un dataset artificial con valores estrictamente lineares. Podemos verificar si el código funciona si vemos que los coeficientes son iguales a los que utilicé. Por ser un set de datos artificial, se puede alcanzar un MSE de casi 0, y una R2 de casi 1.</w:t>
+      </w:r>
+    </w:p>
+    <w:p>
+      <w:pPr>
+        <w:rPr>
+          <w:lang w:val="es-MX"/>
+        </w:rPr>
+      </w:pPr>
+      <w:r>
+        <w:rPr>
+          <w:noProof/>
           <w:lang w:val="es-MX"/>
         </w:rPr>
         <w:drawing>
@@ -4177,6 +3213,7 @@
       </w:r>
       <w:r>
         <w:rPr>
+          <w:noProof/>
           <w:lang w:val="es-MX"/>
         </w:rPr>
         <w:drawing>
@@ -4237,6 +3274,7 @@
       </w:r>
       <w:r>
         <w:rPr>
+          <w:noProof/>
           <w:lang w:val="es-MX"/>
         </w:rPr>
         <w:drawing>
@@ -4274,6 +3312,1245 @@
             </a:graphic>
           </wp:inline>
         </w:drawing>
+      </w:r>
+    </w:p>
+    <w:p>
+      <w:pPr>
+        <w:rPr>
+          <w:lang w:val="es-MX"/>
+        </w:rPr>
+      </w:pPr>
+    </w:p>
+    <w:p>
+      <w:pPr>
+        <w:rPr>
+          <w:lang w:val="es-MX"/>
+        </w:rPr>
+      </w:pPr>
+    </w:p>
+    <w:p>
+      <w:pPr>
+        <w:rPr>
+          <w:b/>
+          <w:bCs/>
+          <w:lang w:val="es-MX"/>
+        </w:rPr>
+      </w:pPr>
+      <w:r>
+        <w:rPr>
+          <w:b/>
+          <w:bCs/>
+          <w:lang w:val="es-MX"/>
+        </w:rPr>
+        <w:t>Train, validate y test:</w:t>
+      </w:r>
+    </w:p>
+    <w:p>
+      <w:pPr>
+        <w:rPr>
+          <w:lang w:val="es-MX"/>
+        </w:rPr>
+      </w:pPr>
+      <w:r>
+        <w:rPr>
+          <w:lang w:val="es-MX"/>
+        </w:rPr>
+        <w:t>Actualmente, el código separa el dataset en dos partes. Una para entrenar y otra para probar el modelo entrenado. El punto de esto es que los valores con los que se prueba no afecten el entrenamiento (overfitting). Sin embargo, esto no es suficiente para confiar en que nuestro modelo funcionará correctamente cuando se enfrente a nuevos datos. Por ello, agregamos una capa extra llamada validation.</w:t>
+      </w:r>
+    </w:p>
+    <w:p>
+      <w:pPr>
+        <w:rPr>
+          <w:lang w:val="es-MX"/>
+        </w:rPr>
+      </w:pPr>
+      <w:r>
+        <w:rPr>
+          <w:lang w:val="es-MX"/>
+        </w:rPr>
+        <w:t xml:space="preserve">Validation no es más que un test adicional. A nuestro set de entrenamiento le quitamos un fragmento para realizar una prueba adicional. Esto nos deja con un set de entrenamiento ligeramente más pequeño, pero nos da la posibilidad de probar con un set de datos adicional. Tras comparar los valores de R2 que se obtienen de probar dentro de training, de validate y de test podemos ver si nuestro modelo realmente funciona o si se está sobre ajustando </w:t>
+      </w:r>
+    </w:p>
+    <w:p>
+      <w:pPr>
+        <w:rPr>
+          <w:lang w:val="es-MX"/>
+        </w:rPr>
+      </w:pPr>
+      <w:r>
+        <w:rPr>
+          <w:lang w:val="es-MX"/>
+        </w:rPr>
+        <w:t>Cómo evaluamos el modelo:</w:t>
+      </w:r>
+    </w:p>
+    <w:p>
+      <w:pPr>
+        <w:rPr>
+          <w:lang w:val="es-MX"/>
+        </w:rPr>
+      </w:pPr>
+      <w:r>
+        <w:rPr>
+          <w:lang w:val="es-MX"/>
+        </w:rPr>
+        <w:t>Bias: Qué tanto</w:t>
+      </w:r>
+      <w:r>
+        <w:rPr>
+          <w:lang w:val="es-MX"/>
+        </w:rPr>
+        <w:t xml:space="preserve"> aprende el modelo (que tanta variabilidad es capaz de modelar). Si el R2 es alto </w:t>
+      </w:r>
+      <w:r>
+        <w:rPr>
+          <w:lang w:val="es-MX"/>
+        </w:rPr>
+        <w:t>&gt;.7, entonces el bias es bajo</w:t>
+      </w:r>
+      <w:r>
+        <w:rPr>
+          <w:lang w:val="es-MX"/>
+        </w:rPr>
+        <w:t>. Es decir, el modelo aprende bien los patrones presentes en el data set. Si el R2&lt;.3 entonces el bias es alto y por ello no aprende bien los patrones. Un punto entre .3 y .7 es un aprendizaje limitado.</w:t>
+      </w:r>
+    </w:p>
+    <w:p>
+      <w:pPr>
+        <w:rPr>
+          <w:lang w:val="es-MX"/>
+        </w:rPr>
+      </w:pPr>
+      <w:r>
+        <w:rPr>
+          <w:lang w:val="es-MX"/>
+        </w:rPr>
+        <w:t>Varianza: Qué tan sensible es el modelo a los datos de entrenamiento. Si la varianza es muy alta, significa que el modelo se está “memorizando” los datos de entrenamiento. En este problema estoy utilizando una diferencia de R2 entre un set de pruebas y otro para calcularla. Si la diferencia de R2 es grande, es porque se está aprendiendo los valores de entrenamiento y no es capaz de hacer una buena predicción con nuevos valores.</w:t>
+      </w:r>
+    </w:p>
+    <w:p>
+      <w:pPr>
+        <w:rPr>
+          <w:lang w:val="es-MX"/>
+        </w:rPr>
+      </w:pPr>
+      <w:r>
+        <w:t>Ajuste: Overfitting, underfitting y f</w:t>
+      </w:r>
+      <w:r>
+        <w:t xml:space="preserve">it. </w:t>
+      </w:r>
+      <w:r>
+        <w:rPr>
+          <w:lang w:val="es-MX"/>
+        </w:rPr>
+        <w:t>Si el bias es a</w:t>
+      </w:r>
+      <w:r>
+        <w:rPr>
+          <w:lang w:val="es-MX"/>
+        </w:rPr>
+        <w:t xml:space="preserve">lto es underfit (no captura el patrón de comportamiento), si el bias es bajo, pero la varianza alta es overfit (se memoriza datos de entrenamiento y falla con datos externos). </w:t>
+      </w:r>
+      <w:r>
+        <w:rPr>
+          <w:lang w:val="es-MX"/>
+        </w:rPr>
+        <w:t>Finalmente un modelo fit, tendría un bias de mediano a bajo (es mejor si es bajo) y una varianza baja (es bueno para generalizar).</w:t>
+      </w:r>
+    </w:p>
+    <w:p>
+      <w:pPr>
+        <w:rPr>
+          <w:lang w:val="es-MX"/>
+        </w:rPr>
+      </w:pPr>
+      <w:r>
+        <w:rPr>
+          <w:lang w:val="es-MX"/>
+        </w:rPr>
+        <w:br w:type="page"/>
+      </w:r>
+    </w:p>
+    <w:p>
+      <w:pPr>
+        <w:rPr>
+          <w:lang w:val="es-MX"/>
+        </w:rPr>
+      </w:pPr>
+      <w:r>
+        <w:rPr>
+          <w:lang w:val="es-MX"/>
+        </w:rPr>
+        <w:t>En código:</w:t>
+      </w:r>
+    </w:p>
+    <w:p>
+      <w:pPr>
+        <w:rPr>
+          <w:lang w:val="es-MX"/>
+        </w:rPr>
+      </w:pPr>
+      <w:r>
+        <w:rPr>
+          <w:lang w:val="es-MX"/>
+        </w:rPr>
+        <w:drawing>
+          <wp:inline distT="0" distB="0" distL="0" distR="0" wp14:anchorId="5EC13AA8" wp14:editId="37B13E53">
+            <wp:extent cx="5367867" cy="3479365"/>
+            <wp:effectExtent l="0" t="0" r="4445" b="6985"/>
+            <wp:docPr id="1635316678" name="Imagen 1" descr="Texto&#10;&#10;Descripción generada automáticamente"/>
+            <wp:cNvGraphicFramePr>
+              <a:graphicFrameLocks xmlns:a="http://schemas.openxmlformats.org/drawingml/2006/main" noChangeAspect="1"/>
+            </wp:cNvGraphicFramePr>
+            <a:graphic xmlns:a="http://schemas.openxmlformats.org/drawingml/2006/main">
+              <a:graphicData uri="http://schemas.openxmlformats.org/drawingml/2006/picture">
+                <pic:pic xmlns:pic="http://schemas.openxmlformats.org/drawingml/2006/picture">
+                  <pic:nvPicPr>
+                    <pic:cNvPr id="1635316678" name="Imagen 1" descr="Texto&#10;&#10;Descripción generada automáticamente"/>
+                    <pic:cNvPicPr/>
+                  </pic:nvPicPr>
+                  <pic:blipFill>
+                    <a:blip r:embed="rId43"/>
+                    <a:stretch>
+                      <a:fillRect/>
+                    </a:stretch>
+                  </pic:blipFill>
+                  <pic:spPr>
+                    <a:xfrm>
+                      <a:off x="0" y="0"/>
+                      <a:ext cx="5385004" cy="3490473"/>
+                    </a:xfrm>
+                    <a:prstGeom prst="rect">
+                      <a:avLst/>
+                    </a:prstGeom>
+                  </pic:spPr>
+                </pic:pic>
+              </a:graphicData>
+            </a:graphic>
+          </wp:inline>
+        </w:drawing>
+      </w:r>
+    </w:p>
+    <w:p>
+      <w:pPr>
+        <w:rPr>
+          <w:lang w:val="es-MX"/>
+        </w:rPr>
+      </w:pPr>
+      <w:r>
+        <w:rPr>
+          <w:lang w:val="es-MX"/>
+        </w:rPr>
+        <w:t>Hacemos una separación adicional para validación.</w:t>
+      </w:r>
+    </w:p>
+    <w:p>
+      <w:pPr>
+        <w:rPr>
+          <w:lang w:val="es-MX"/>
+        </w:rPr>
+      </w:pPr>
+      <w:r>
+        <w:rPr>
+          <w:lang w:val="es-MX"/>
+        </w:rPr>
+        <w:drawing>
+          <wp:inline distT="0" distB="0" distL="0" distR="0" wp14:anchorId="773F7E41" wp14:editId="59DB85C3">
+            <wp:extent cx="5229955" cy="7335274"/>
+            <wp:effectExtent l="0" t="0" r="8890" b="0"/>
+            <wp:docPr id="210459765" name="Imagen 1" descr="Texto&#10;&#10;Descripción generada automáticamente"/>
+            <wp:cNvGraphicFramePr>
+              <a:graphicFrameLocks xmlns:a="http://schemas.openxmlformats.org/drawingml/2006/main" noChangeAspect="1"/>
+            </wp:cNvGraphicFramePr>
+            <a:graphic xmlns:a="http://schemas.openxmlformats.org/drawingml/2006/main">
+              <a:graphicData uri="http://schemas.openxmlformats.org/drawingml/2006/picture">
+                <pic:pic xmlns:pic="http://schemas.openxmlformats.org/drawingml/2006/picture">
+                  <pic:nvPicPr>
+                    <pic:cNvPr id="210459765" name="Imagen 1" descr="Texto&#10;&#10;Descripción generada automáticamente"/>
+                    <pic:cNvPicPr/>
+                  </pic:nvPicPr>
+                  <pic:blipFill>
+                    <a:blip r:embed="rId44"/>
+                    <a:stretch>
+                      <a:fillRect/>
+                    </a:stretch>
+                  </pic:blipFill>
+                  <pic:spPr>
+                    <a:xfrm>
+                      <a:off x="0" y="0"/>
+                      <a:ext cx="5229955" cy="7335274"/>
+                    </a:xfrm>
+                    <a:prstGeom prst="rect">
+                      <a:avLst/>
+                    </a:prstGeom>
+                  </pic:spPr>
+                </pic:pic>
+              </a:graphicData>
+            </a:graphic>
+          </wp:inline>
+        </w:drawing>
+      </w:r>
+    </w:p>
+    <w:p>
+      <w:pPr>
+        <w:rPr>
+          <w:lang w:val="es-MX"/>
+        </w:rPr>
+      </w:pPr>
+      <w:r>
+        <w:rPr>
+          <w:lang w:val="es-MX"/>
+        </w:rPr>
+        <w:t>Calculamos la R2 de nuestra predicción en validación y en test y con eso calculamos el Bias, la varianza y el ajuste (fit).</w:t>
+      </w:r>
+    </w:p>
+    <w:p>
+      <w:pPr>
+        <w:rPr>
+          <w:lang w:val="es-MX"/>
+        </w:rPr>
+      </w:pPr>
+    </w:p>
+    <w:p>
+      <w:pPr>
+        <w:rPr>
+          <w:lang w:val="es-MX"/>
+        </w:rPr>
+      </w:pPr>
+      <w:r>
+        <w:rPr>
+          <w:lang w:val="es-MX"/>
+        </w:rPr>
+        <w:drawing>
+          <wp:inline distT="0" distB="0" distL="0" distR="0" wp14:anchorId="7AF62572" wp14:editId="4417A187">
+            <wp:extent cx="5943600" cy="4502150"/>
+            <wp:effectExtent l="0" t="0" r="0" b="0"/>
+            <wp:docPr id="959688189" name="Imagen 1" descr="Texto&#10;&#10;Descripción generada automáticamente"/>
+            <wp:cNvGraphicFramePr>
+              <a:graphicFrameLocks xmlns:a="http://schemas.openxmlformats.org/drawingml/2006/main" noChangeAspect="1"/>
+            </wp:cNvGraphicFramePr>
+            <a:graphic xmlns:a="http://schemas.openxmlformats.org/drawingml/2006/main">
+              <a:graphicData uri="http://schemas.openxmlformats.org/drawingml/2006/picture">
+                <pic:pic xmlns:pic="http://schemas.openxmlformats.org/drawingml/2006/picture">
+                  <pic:nvPicPr>
+                    <pic:cNvPr id="959688189" name="Imagen 1" descr="Texto&#10;&#10;Descripción generada automáticamente"/>
+                    <pic:cNvPicPr/>
+                  </pic:nvPicPr>
+                  <pic:blipFill>
+                    <a:blip r:embed="rId45"/>
+                    <a:stretch>
+                      <a:fillRect/>
+                    </a:stretch>
+                  </pic:blipFill>
+                  <pic:spPr>
+                    <a:xfrm>
+                      <a:off x="0" y="0"/>
+                      <a:ext cx="5943600" cy="4502150"/>
+                    </a:xfrm>
+                    <a:prstGeom prst="rect">
+                      <a:avLst/>
+                    </a:prstGeom>
+                  </pic:spPr>
+                </pic:pic>
+              </a:graphicData>
+            </a:graphic>
+          </wp:inline>
+        </w:drawing>
+      </w:r>
+    </w:p>
+    <w:p>
+      <w:pPr>
+        <w:rPr>
+          <w:lang w:val="es-MX"/>
+        </w:rPr>
+      </w:pPr>
+      <w:r>
+        <w:rPr>
+          <w:lang w:val="es-MX"/>
+        </w:rPr>
+        <w:t>Separamos los datos, hacemos predicciones para train, validate y test y corremos el diagnóstico para saber como se comporta el modelo dentro de train a comparación de validate.</w:t>
+      </w:r>
+    </w:p>
+    <w:p>
+      <w:pPr>
+        <w:rPr>
+          <w:lang w:val="es-MX"/>
+        </w:rPr>
+      </w:pPr>
+      <w:r>
+        <w:rPr>
+          <w:lang w:val="es-MX"/>
+        </w:rPr>
+        <w:br w:type="page"/>
+      </w:r>
+    </w:p>
+    <w:p>
+      <w:pPr>
+        <w:rPr>
+          <w:lang w:val="es-MX"/>
+        </w:rPr>
+      </w:pPr>
+      <w:r>
+        <w:rPr>
+          <w:b/>
+          <w:bCs/>
+          <w:lang w:val="es-MX"/>
+        </w:rPr>
+        <w:t>Estandarización</w:t>
+      </w:r>
+      <w:r>
+        <w:rPr>
+          <w:lang w:val="es-MX"/>
+        </w:rPr>
+        <w:t xml:space="preserve"> (Mejora de modelo)</w:t>
+      </w:r>
+      <w:r>
+        <w:rPr>
+          <w:lang w:val="es-MX"/>
+        </w:rPr>
+        <w:t>:</w:t>
+      </w:r>
+    </w:p>
+    <w:p>
+      <w:pPr>
+        <w:rPr>
+          <w:lang w:val="es-MX"/>
+        </w:rPr>
+      </w:pPr>
+      <w:r>
+        <w:rPr>
+          <w:lang w:val="es-MX"/>
+        </w:rPr>
+        <w:t>Para mejorar la R2 de mi modelo estoy haciendo una estandarización z (</w:t>
+      </w:r>
+      <w:r>
+        <w:rPr>
+          <w:lang w:val="es-MX"/>
+        </w:rPr>
+        <w:t>z-Standardization</w:t>
+      </w:r>
+      <w:r>
+        <w:rPr>
+          <w:lang w:val="es-MX"/>
+        </w:rPr>
+        <w:t>).</w:t>
+      </w:r>
+    </w:p>
+    <w:p>
+      <w:pPr>
+        <w:rPr>
+          <w:lang w:val="es-MX"/>
+        </w:rPr>
+      </w:pPr>
+      <w:r>
+        <w:rPr>
+          <w:lang w:val="es-MX"/>
+        </w:rPr>
+        <w:t>A cada valor de x le resto la media de ese valor y lo divido entre la desviación estándar del mismo.</w:t>
+      </w:r>
+    </w:p>
+    <w:p>
+      <w:pPr>
+        <w:rPr>
+          <w:lang w:val="es-MX"/>
+        </w:rPr>
+      </w:pPr>
+      <w:r>
+        <w:rPr>
+          <w:lang w:val="es-MX"/>
+        </w:rPr>
+        <w:t xml:space="preserve">Este tipo de estandarización es útil para mi data set ya que permite </w:t>
+      </w:r>
+      <w:r>
+        <w:rPr>
+          <w:lang w:val="es-MX"/>
+        </w:rPr>
+        <w:t xml:space="preserve">hacer que variables medidas de distintas formas sean comparables (por ejemplo milímetros contra gramos [situación real del data set de Abalone]). </w:t>
+      </w:r>
+    </w:p>
+    <w:p>
+      <w:pPr>
+        <w:rPr>
+          <w:lang w:val="es-MX"/>
+        </w:rPr>
+      </w:pPr>
+      <w:r>
+        <w:rPr>
+          <w:lang w:val="es-MX"/>
+        </w:rPr>
+        <w:t>En pocas palabras lo que hace esta normalización es cambiar la magnitud de los valores por una medida de qué tan diferente se comportó una variable a su promedio. Esto hace que variables con magnitudes grandes y pequeñas tengan la misma importancia para el modelo.</w:t>
+      </w:r>
+    </w:p>
+    <w:p>
+      <w:pPr>
+        <w:rPr>
+          <w:lang w:val="es-MX"/>
+        </w:rPr>
+      </w:pPr>
+      <w:r>
+        <w:rPr>
+          <w:lang w:val="es-MX"/>
+        </w:rPr>
+        <w:t xml:space="preserve">Esto no cambia la relación que existe entre las variables dependientes e independientes, simplemente cambia como el modelo ve la magnitud de cada variable (una magnitud grande puede afectar el step del gradiente, haciendo que una </w:t>
+      </w:r>
+      <w:r>
+        <w:rPr>
+          <w:lang w:val="es-MX"/>
+        </w:rPr>
+        <w:t>variable sea “priorizada” sobre otra</w:t>
+      </w:r>
+      <w:r>
+        <w:rPr>
+          <w:lang w:val="es-MX"/>
+        </w:rPr>
+        <w:t>)</w:t>
+      </w:r>
+      <w:r>
+        <w:rPr>
+          <w:lang w:val="es-MX"/>
+        </w:rPr>
+        <w:t>.</w:t>
+      </w:r>
+    </w:p>
+    <w:p>
+      <w:pPr>
+        <w:rPr>
+          <w:lang w:val="es-MX"/>
+        </w:rPr>
+      </w:pPr>
+      <w:r>
+        <w:rPr>
+          <w:lang w:val="es-MX"/>
+        </w:rPr>
+        <w:t>En código:</w:t>
+      </w:r>
+      <w:r>
+        <w:rPr>
+          <w:lang w:val="es-MX"/>
+        </w:rPr>
+        <w:br/>
+      </w:r>
+      <w:r>
+        <w:rPr>
+          <w:lang w:val="es-MX"/>
+        </w:rPr>
+        <w:drawing>
+          <wp:inline distT="0" distB="0" distL="0" distR="0" wp14:anchorId="1022E847" wp14:editId="263599CD">
+            <wp:extent cx="4963218" cy="3410426"/>
+            <wp:effectExtent l="0" t="0" r="8890" b="0"/>
+            <wp:docPr id="1824927206" name="Imagen 1" descr="Texto&#10;&#10;Descripción generada automáticamente"/>
+            <wp:cNvGraphicFramePr>
+              <a:graphicFrameLocks xmlns:a="http://schemas.openxmlformats.org/drawingml/2006/main" noChangeAspect="1"/>
+            </wp:cNvGraphicFramePr>
+            <a:graphic xmlns:a="http://schemas.openxmlformats.org/drawingml/2006/main">
+              <a:graphicData uri="http://schemas.openxmlformats.org/drawingml/2006/picture">
+                <pic:pic xmlns:pic="http://schemas.openxmlformats.org/drawingml/2006/picture">
+                  <pic:nvPicPr>
+                    <pic:cNvPr id="1824927206" name="Imagen 1" descr="Texto&#10;&#10;Descripción generada automáticamente"/>
+                    <pic:cNvPicPr/>
+                  </pic:nvPicPr>
+                  <pic:blipFill>
+                    <a:blip r:embed="rId46"/>
+                    <a:stretch>
+                      <a:fillRect/>
+                    </a:stretch>
+                  </pic:blipFill>
+                  <pic:spPr>
+                    <a:xfrm>
+                      <a:off x="0" y="0"/>
+                      <a:ext cx="4963218" cy="3410426"/>
+                    </a:xfrm>
+                    <a:prstGeom prst="rect">
+                      <a:avLst/>
+                    </a:prstGeom>
+                  </pic:spPr>
+                </pic:pic>
+              </a:graphicData>
+            </a:graphic>
+          </wp:inline>
+        </w:drawing>
+      </w:r>
+    </w:p>
+    <w:p>
+      <w:pPr>
+        <w:rPr>
+          <w:lang w:val="es-MX"/>
+        </w:rPr>
+      </w:pPr>
+      <w:r>
+        <w:rPr>
+          <w:lang w:val="es-MX"/>
+        </w:rPr>
+        <w:t>Hacemos una función para estandarizar los valores de X.</w:t>
+      </w:r>
+    </w:p>
+    <w:p>
+      <w:pPr>
+        <w:rPr>
+          <w:lang w:val="es-MX"/>
+        </w:rPr>
+      </w:pPr>
+    </w:p>
+    <w:p>
+      <w:pPr>
+        <w:rPr>
+          <w:lang w:val="es-MX"/>
+        </w:rPr>
+      </w:pPr>
+      <w:r>
+        <w:rPr>
+          <w:lang w:val="es-MX"/>
+        </w:rPr>
+        <w:drawing>
+          <wp:inline distT="0" distB="0" distL="0" distR="0" wp14:anchorId="0F8E1FDD" wp14:editId="5A352244">
+            <wp:extent cx="5943600" cy="5510530"/>
+            <wp:effectExtent l="0" t="0" r="0" b="0"/>
+            <wp:docPr id="729287620" name="Imagen 1" descr="Texto&#10;&#10;Descripción generada automáticamente"/>
+            <wp:cNvGraphicFramePr>
+              <a:graphicFrameLocks xmlns:a="http://schemas.openxmlformats.org/drawingml/2006/main" noChangeAspect="1"/>
+            </wp:cNvGraphicFramePr>
+            <a:graphic xmlns:a="http://schemas.openxmlformats.org/drawingml/2006/main">
+              <a:graphicData uri="http://schemas.openxmlformats.org/drawingml/2006/picture">
+                <pic:pic xmlns:pic="http://schemas.openxmlformats.org/drawingml/2006/picture">
+                  <pic:nvPicPr>
+                    <pic:cNvPr id="729287620" name="Imagen 1" descr="Texto&#10;&#10;Descripción generada automáticamente"/>
+                    <pic:cNvPicPr/>
+                  </pic:nvPicPr>
+                  <pic:blipFill>
+                    <a:blip r:embed="rId47"/>
+                    <a:stretch>
+                      <a:fillRect/>
+                    </a:stretch>
+                  </pic:blipFill>
+                  <pic:spPr>
+                    <a:xfrm>
+                      <a:off x="0" y="0"/>
+                      <a:ext cx="5943600" cy="5510530"/>
+                    </a:xfrm>
+                    <a:prstGeom prst="rect">
+                      <a:avLst/>
+                    </a:prstGeom>
+                  </pic:spPr>
+                </pic:pic>
+              </a:graphicData>
+            </a:graphic>
+          </wp:inline>
+        </w:drawing>
+      </w:r>
+    </w:p>
+    <w:p>
+      <w:pPr>
+        <w:rPr>
+          <w:lang w:val="es-MX"/>
+        </w:rPr>
+      </w:pPr>
+      <w:r>
+        <w:rPr>
+          <w:lang w:val="es-MX"/>
+        </w:rPr>
+        <w:t>Le aplicamos la estandarización a las X (variables independientes).</w:t>
+      </w:r>
+    </w:p>
+    <w:p>
+      <w:pPr>
+        <w:rPr>
+          <w:lang w:val="es-MX"/>
+        </w:rPr>
+      </w:pPr>
+      <w:r>
+        <w:rPr>
+          <w:lang w:val="es-MX"/>
+        </w:rPr>
+        <w:br/>
+      </w:r>
+    </w:p>
+    <w:p>
+      <w:pPr>
+        <w:rPr>
+          <w:lang w:val="es-MX"/>
+        </w:rPr>
+      </w:pPr>
+      <w:r>
+        <w:rPr>
+          <w:lang w:val="es-MX"/>
+        </w:rPr>
+        <w:br w:type="page"/>
+      </w:r>
+    </w:p>
+    <w:p>
+      <w:pPr>
+        <w:rPr>
+          <w:b/>
+          <w:bCs/>
+          <w:lang w:val="es-MX"/>
+        </w:rPr>
+      </w:pPr>
+      <w:r>
+        <w:rPr>
+          <w:b/>
+          <w:bCs/>
+          <w:lang w:val="es-MX"/>
+        </w:rPr>
+        <w:t>Resultados:</w:t>
+      </w:r>
+    </w:p>
+    <w:p>
+      <w:pPr>
+        <w:rPr>
+          <w:lang w:val="es-MX"/>
+        </w:rPr>
+      </w:pPr>
+      <w:r>
+        <w:rPr>
+          <w:i/>
+          <w:iCs/>
+          <w:lang w:val="es-MX"/>
+        </w:rPr>
+        <w:t>Test y train solamente:</w:t>
+      </w:r>
+      <w:r>
+        <w:rPr>
+          <w:lang w:val="es-MX"/>
+        </w:rPr>
+        <w:br/>
+      </w:r>
+      <w:r>
+        <w:rPr>
+          <w:lang w:val="es-MX"/>
+        </w:rPr>
+        <w:drawing>
+          <wp:inline distT="0" distB="0" distL="0" distR="0" wp14:anchorId="1298369F" wp14:editId="0B33ABFE">
+            <wp:extent cx="5943600" cy="5037455"/>
+            <wp:effectExtent l="0" t="0" r="0" b="0"/>
+            <wp:docPr id="1177408631" name="Imagen 1" descr="Gráfico&#10;&#10;Descripción generada automáticamente"/>
+            <wp:cNvGraphicFramePr>
+              <a:graphicFrameLocks xmlns:a="http://schemas.openxmlformats.org/drawingml/2006/main" noChangeAspect="1"/>
+            </wp:cNvGraphicFramePr>
+            <a:graphic xmlns:a="http://schemas.openxmlformats.org/drawingml/2006/main">
+              <a:graphicData uri="http://schemas.openxmlformats.org/drawingml/2006/picture">
+                <pic:pic xmlns:pic="http://schemas.openxmlformats.org/drawingml/2006/picture">
+                  <pic:nvPicPr>
+                    <pic:cNvPr id="1177408631" name="Imagen 1" descr="Gráfico&#10;&#10;Descripción generada automáticamente"/>
+                    <pic:cNvPicPr/>
+                  </pic:nvPicPr>
+                  <pic:blipFill>
+                    <a:blip r:embed="rId48"/>
+                    <a:stretch>
+                      <a:fillRect/>
+                    </a:stretch>
+                  </pic:blipFill>
+                  <pic:spPr>
+                    <a:xfrm>
+                      <a:off x="0" y="0"/>
+                      <a:ext cx="5943600" cy="5037455"/>
+                    </a:xfrm>
+                    <a:prstGeom prst="rect">
+                      <a:avLst/>
+                    </a:prstGeom>
+                  </pic:spPr>
+                </pic:pic>
+              </a:graphicData>
+            </a:graphic>
+          </wp:inline>
+        </w:drawing>
+      </w:r>
+    </w:p>
+    <w:p>
+      <w:pPr>
+        <w:rPr>
+          <w:lang w:val="es-MX"/>
+        </w:rPr>
+      </w:pPr>
+      <w:r>
+        <w:rPr>
+          <w:lang w:val="es-MX"/>
+        </w:rPr>
+        <w:t>Si corremos el código únicamente con un set de entrenamiento y otro de prueba, obtenemos una R2 de .405. Sin embargo, como solo hay un set para probar, no sabemos realmente si estamos cayendo en un overfitting, underfitting o si está bien nuestro fit.</w:t>
+      </w:r>
+    </w:p>
+    <w:p>
+      <w:pPr>
+        <w:rPr>
+          <w:lang w:val="es-MX"/>
+        </w:rPr>
+      </w:pPr>
+      <w:r>
+        <w:rPr>
+          <w:lang w:val="es-MX"/>
+        </w:rPr>
+        <w:br w:type="page"/>
+      </w:r>
+    </w:p>
+    <w:p>
+      <w:pPr>
+        <w:rPr>
+          <w:lang w:val="es-MX"/>
+        </w:rPr>
+      </w:pPr>
+      <w:r>
+        <w:rPr>
+          <w:lang w:val="es-MX"/>
+        </w:rPr>
+        <w:t>Train, test y validate:</w:t>
+      </w:r>
+    </w:p>
+    <w:p>
+      <w:pPr>
+        <w:rPr>
+          <w:lang w:val="es-MX"/>
+        </w:rPr>
+      </w:pPr>
+      <w:r>
+        <w:rPr>
+          <w:lang w:val="es-MX"/>
+        </w:rPr>
+        <w:drawing>
+          <wp:inline distT="0" distB="0" distL="0" distR="0" wp14:anchorId="6EA340F9" wp14:editId="332CBDEB">
+            <wp:extent cx="2477451" cy="2065866"/>
+            <wp:effectExtent l="0" t="0" r="0" b="0"/>
+            <wp:docPr id="1921758768" name="Imagen 1" descr="Gráfico&#10;&#10;Descripción generada automáticamente"/>
+            <wp:cNvGraphicFramePr>
+              <a:graphicFrameLocks xmlns:a="http://schemas.openxmlformats.org/drawingml/2006/main" noChangeAspect="1"/>
+            </wp:cNvGraphicFramePr>
+            <a:graphic xmlns:a="http://schemas.openxmlformats.org/drawingml/2006/main">
+              <a:graphicData uri="http://schemas.openxmlformats.org/drawingml/2006/picture">
+                <pic:pic xmlns:pic="http://schemas.openxmlformats.org/drawingml/2006/picture">
+                  <pic:nvPicPr>
+                    <pic:cNvPr id="1921758768" name="Imagen 1" descr="Gráfico&#10;&#10;Descripción generada automáticamente"/>
+                    <pic:cNvPicPr/>
+                  </pic:nvPicPr>
+                  <pic:blipFill>
+                    <a:blip r:embed="rId49"/>
+                    <a:stretch>
+                      <a:fillRect/>
+                    </a:stretch>
+                  </pic:blipFill>
+                  <pic:spPr>
+                    <a:xfrm>
+                      <a:off x="0" y="0"/>
+                      <a:ext cx="2481726" cy="2069430"/>
+                    </a:xfrm>
+                    <a:prstGeom prst="rect">
+                      <a:avLst/>
+                    </a:prstGeom>
+                  </pic:spPr>
+                </pic:pic>
+              </a:graphicData>
+            </a:graphic>
+          </wp:inline>
+        </w:drawing>
+      </w:r>
+      <w:r>
+        <w:rPr>
+          <w:lang w:val="es-MX"/>
+        </w:rPr>
+        <w:drawing>
+          <wp:inline distT="0" distB="0" distL="0" distR="0" wp14:anchorId="66715359" wp14:editId="42166998">
+            <wp:extent cx="2431646" cy="2016760"/>
+            <wp:effectExtent l="0" t="0" r="6985" b="2540"/>
+            <wp:docPr id="1174778539" name="Imagen 1" descr="Gráfico, Gráfico de dispersión&#10;&#10;Descripción generada automáticamente"/>
+            <wp:cNvGraphicFramePr>
+              <a:graphicFrameLocks xmlns:a="http://schemas.openxmlformats.org/drawingml/2006/main" noChangeAspect="1"/>
+            </wp:cNvGraphicFramePr>
+            <a:graphic xmlns:a="http://schemas.openxmlformats.org/drawingml/2006/main">
+              <a:graphicData uri="http://schemas.openxmlformats.org/drawingml/2006/picture">
+                <pic:pic xmlns:pic="http://schemas.openxmlformats.org/drawingml/2006/picture">
+                  <pic:nvPicPr>
+                    <pic:cNvPr id="1174778539" name="Imagen 1" descr="Gráfico, Gráfico de dispersión&#10;&#10;Descripción generada automáticamente"/>
+                    <pic:cNvPicPr/>
+                  </pic:nvPicPr>
+                  <pic:blipFill>
+                    <a:blip r:embed="rId50"/>
+                    <a:stretch>
+                      <a:fillRect/>
+                    </a:stretch>
+                  </pic:blipFill>
+                  <pic:spPr>
+                    <a:xfrm>
+                      <a:off x="0" y="0"/>
+                      <a:ext cx="2439781" cy="2023507"/>
+                    </a:xfrm>
+                    <a:prstGeom prst="rect">
+                      <a:avLst/>
+                    </a:prstGeom>
+                  </pic:spPr>
+                </pic:pic>
+              </a:graphicData>
+            </a:graphic>
+          </wp:inline>
+        </w:drawing>
+      </w:r>
+    </w:p>
+    <w:p>
+      <w:pPr>
+        <w:rPr>
+          <w:lang w:val="es-MX"/>
+        </w:rPr>
+      </w:pPr>
+      <w:r>
+        <w:rPr>
+          <w:lang w:val="es-MX"/>
+        </w:rPr>
+        <w:drawing>
+          <wp:anchor distT="0" distB="0" distL="114300" distR="114300" simplePos="0" relativeHeight="251665408" behindDoc="1" locked="0" layoutInCell="1" allowOverlap="1" wp14:anchorId="25DD50E8" wp14:editId="45AB8EC6">
+            <wp:simplePos x="0" y="0"/>
+            <wp:positionH relativeFrom="column">
+              <wp:posOffset>2590800</wp:posOffset>
+            </wp:positionH>
+            <wp:positionV relativeFrom="paragraph">
+              <wp:posOffset>440690</wp:posOffset>
+            </wp:positionV>
+            <wp:extent cx="2997200" cy="970915"/>
+            <wp:effectExtent l="0" t="0" r="0" b="635"/>
+            <wp:wrapTight wrapText="bothSides">
+              <wp:wrapPolygon edited="0">
+                <wp:start x="0" y="0"/>
+                <wp:lineTo x="0" y="21190"/>
+                <wp:lineTo x="21417" y="21190"/>
+                <wp:lineTo x="21417" y="0"/>
+                <wp:lineTo x="0" y="0"/>
+              </wp:wrapPolygon>
+            </wp:wrapTight>
+            <wp:docPr id="1884656688" name="Imagen 1" descr="Texto&#10;&#10;Descripción generada automáticamente"/>
+            <wp:cNvGraphicFramePr>
+              <a:graphicFrameLocks xmlns:a="http://schemas.openxmlformats.org/drawingml/2006/main" noChangeAspect="1"/>
+            </wp:cNvGraphicFramePr>
+            <a:graphic xmlns:a="http://schemas.openxmlformats.org/drawingml/2006/main">
+              <a:graphicData uri="http://schemas.openxmlformats.org/drawingml/2006/picture">
+                <pic:pic xmlns:pic="http://schemas.openxmlformats.org/drawingml/2006/picture">
+                  <pic:nvPicPr>
+                    <pic:cNvPr id="1884656688" name="Imagen 1" descr="Texto&#10;&#10;Descripción generada automáticamente"/>
+                    <pic:cNvPicPr/>
+                  </pic:nvPicPr>
+                  <pic:blipFill>
+                    <a:blip r:embed="rId51">
+                      <a:extLst>
+                        <a:ext uri="{28A0092B-C50C-407E-A947-70E740481C1C}">
+                          <a14:useLocalDpi xmlns:a14="http://schemas.microsoft.com/office/drawing/2010/main" val="0"/>
+                        </a:ext>
+                      </a:extLst>
+                    </a:blip>
+                    <a:stretch>
+                      <a:fillRect/>
+                    </a:stretch>
+                  </pic:blipFill>
+                  <pic:spPr>
+                    <a:xfrm>
+                      <a:off x="0" y="0"/>
+                      <a:ext cx="2997200" cy="970915"/>
+                    </a:xfrm>
+                    <a:prstGeom prst="rect">
+                      <a:avLst/>
+                    </a:prstGeom>
+                  </pic:spPr>
+                </pic:pic>
+              </a:graphicData>
+            </a:graphic>
+            <wp14:sizeRelH relativeFrom="margin">
+              <wp14:pctWidth>0</wp14:pctWidth>
+            </wp14:sizeRelH>
+            <wp14:sizeRelV relativeFrom="margin">
+              <wp14:pctHeight>0</wp14:pctHeight>
+            </wp14:sizeRelV>
+          </wp:anchor>
+        </w:drawing>
+      </w:r>
+      <w:r>
+        <w:rPr>
+          <w:lang w:val="es-MX"/>
+        </w:rPr>
+        <w:drawing>
+          <wp:inline distT="0" distB="0" distL="0" distR="0" wp14:anchorId="5141DD76" wp14:editId="3E603B7B">
+            <wp:extent cx="2326185" cy="1998133"/>
+            <wp:effectExtent l="0" t="0" r="0" b="2540"/>
+            <wp:docPr id="2073945887" name="Imagen 1" descr="Gráfico&#10;&#10;Descripción generada automáticamente"/>
+            <wp:cNvGraphicFramePr>
+              <a:graphicFrameLocks xmlns:a="http://schemas.openxmlformats.org/drawingml/2006/main" noChangeAspect="1"/>
+            </wp:cNvGraphicFramePr>
+            <a:graphic xmlns:a="http://schemas.openxmlformats.org/drawingml/2006/main">
+              <a:graphicData uri="http://schemas.openxmlformats.org/drawingml/2006/picture">
+                <pic:pic xmlns:pic="http://schemas.openxmlformats.org/drawingml/2006/picture">
+                  <pic:nvPicPr>
+                    <pic:cNvPr id="2073945887" name="Imagen 1" descr="Gráfico&#10;&#10;Descripción generada automáticamente"/>
+                    <pic:cNvPicPr/>
+                  </pic:nvPicPr>
+                  <pic:blipFill>
+                    <a:blip r:embed="rId52"/>
+                    <a:stretch>
+                      <a:fillRect/>
+                    </a:stretch>
+                  </pic:blipFill>
+                  <pic:spPr>
+                    <a:xfrm>
+                      <a:off x="0" y="0"/>
+                      <a:ext cx="2340194" cy="2010167"/>
+                    </a:xfrm>
+                    <a:prstGeom prst="rect">
+                      <a:avLst/>
+                    </a:prstGeom>
+                  </pic:spPr>
+                </pic:pic>
+              </a:graphicData>
+            </a:graphic>
+          </wp:inline>
+        </w:drawing>
+      </w:r>
+    </w:p>
+    <w:p>
+      <w:pPr>
+        <w:rPr>
+          <w:lang w:val="es-MX"/>
+        </w:rPr>
+      </w:pPr>
+      <w:r>
+        <w:rPr>
+          <w:lang w:val="es-MX"/>
+        </w:rPr>
+        <w:t>Obtuvimos una R2 de test muy similar al anterior, sin embargo, tenemos más certeza de que nuestro modelo está haciendo el fit correctamente. A pesar de esto, el R2 es medio, acercándose a bajo. En otras palabras nuestro modelo solo encapsula el 40% de la variabilidad de y.</w:t>
+      </w:r>
+    </w:p>
+    <w:p>
+      <w:pPr>
+        <w:rPr>
+          <w:i/>
+          <w:iCs/>
+          <w:lang w:val="es-MX"/>
+        </w:rPr>
+      </w:pPr>
+      <w:r>
+        <w:rPr>
+          <w:i/>
+          <w:iCs/>
+          <w:lang w:val="es-MX"/>
+        </w:rPr>
+        <w:br w:type="page"/>
+      </w:r>
+    </w:p>
+    <w:p>
+      <w:pPr>
+        <w:rPr>
+          <w:i/>
+          <w:iCs/>
+          <w:lang w:val="es-MX"/>
+        </w:rPr>
+      </w:pPr>
+      <w:r>
+        <w:rPr>
+          <w:i/>
+          <w:iCs/>
+          <w:lang w:val="es-MX"/>
+        </w:rPr>
+        <w:t>Train, test y validate con estandarización:</w:t>
+      </w:r>
+    </w:p>
+    <w:p>
+      <w:pPr>
+        <w:rPr>
+          <w:lang w:val="es-MX"/>
+        </w:rPr>
+      </w:pPr>
+      <w:r>
+        <w:rPr>
+          <w:lang w:val="es-MX"/>
+        </w:rPr>
+        <w:drawing>
+          <wp:inline distT="0" distB="0" distL="0" distR="0" wp14:anchorId="3054DB1A" wp14:editId="67D50B19">
+            <wp:extent cx="2432747" cy="2074333"/>
+            <wp:effectExtent l="0" t="0" r="5715" b="2540"/>
+            <wp:docPr id="1011908956" name="Imagen 1" descr="Gráfico, Gráfico de dispersión&#10;&#10;Descripción generada automáticamente"/>
+            <wp:cNvGraphicFramePr>
+              <a:graphicFrameLocks xmlns:a="http://schemas.openxmlformats.org/drawingml/2006/main" noChangeAspect="1"/>
+            </wp:cNvGraphicFramePr>
+            <a:graphic xmlns:a="http://schemas.openxmlformats.org/drawingml/2006/main">
+              <a:graphicData uri="http://schemas.openxmlformats.org/drawingml/2006/picture">
+                <pic:pic xmlns:pic="http://schemas.openxmlformats.org/drawingml/2006/picture">
+                  <pic:nvPicPr>
+                    <pic:cNvPr id="1011908956" name="Imagen 1" descr="Gráfico, Gráfico de dispersión&#10;&#10;Descripción generada automáticamente"/>
+                    <pic:cNvPicPr/>
+                  </pic:nvPicPr>
+                  <pic:blipFill>
+                    <a:blip r:embed="rId53"/>
+                    <a:stretch>
+                      <a:fillRect/>
+                    </a:stretch>
+                  </pic:blipFill>
+                  <pic:spPr>
+                    <a:xfrm>
+                      <a:off x="0" y="0"/>
+                      <a:ext cx="2436239" cy="2077311"/>
+                    </a:xfrm>
+                    <a:prstGeom prst="rect">
+                      <a:avLst/>
+                    </a:prstGeom>
+                  </pic:spPr>
+                </pic:pic>
+              </a:graphicData>
+            </a:graphic>
+          </wp:inline>
+        </w:drawing>
+      </w:r>
+      <w:r>
+        <w:rPr>
+          <w:lang w:val="es-MX"/>
+        </w:rPr>
+        <w:drawing>
+          <wp:inline distT="0" distB="0" distL="0" distR="0" wp14:anchorId="2C009188" wp14:editId="3B50384B">
+            <wp:extent cx="2413000" cy="2075799"/>
+            <wp:effectExtent l="0" t="0" r="6350" b="1270"/>
+            <wp:docPr id="191981882" name="Imagen 1" descr="Gráfico, Gráfico de dispersión&#10;&#10;Descripción generada automáticamente"/>
+            <wp:cNvGraphicFramePr>
+              <a:graphicFrameLocks xmlns:a="http://schemas.openxmlformats.org/drawingml/2006/main" noChangeAspect="1"/>
+            </wp:cNvGraphicFramePr>
+            <a:graphic xmlns:a="http://schemas.openxmlformats.org/drawingml/2006/main">
+              <a:graphicData uri="http://schemas.openxmlformats.org/drawingml/2006/picture">
+                <pic:pic xmlns:pic="http://schemas.openxmlformats.org/drawingml/2006/picture">
+                  <pic:nvPicPr>
+                    <pic:cNvPr id="191981882" name="Imagen 1" descr="Gráfico, Gráfico de dispersión&#10;&#10;Descripción generada automáticamente"/>
+                    <pic:cNvPicPr/>
+                  </pic:nvPicPr>
+                  <pic:blipFill>
+                    <a:blip r:embed="rId54"/>
+                    <a:stretch>
+                      <a:fillRect/>
+                    </a:stretch>
+                  </pic:blipFill>
+                  <pic:spPr>
+                    <a:xfrm>
+                      <a:off x="0" y="0"/>
+                      <a:ext cx="2420119" cy="2081923"/>
+                    </a:xfrm>
+                    <a:prstGeom prst="rect">
+                      <a:avLst/>
+                    </a:prstGeom>
+                  </pic:spPr>
+                </pic:pic>
+              </a:graphicData>
+            </a:graphic>
+          </wp:inline>
+        </w:drawing>
+      </w:r>
+    </w:p>
+    <w:p>
+      <w:pPr>
+        <w:rPr>
+          <w:lang w:val="es-MX"/>
+        </w:rPr>
+      </w:pPr>
+      <w:r>
+        <w:rPr>
+          <w:lang w:val="es-MX"/>
+        </w:rPr>
+        <w:drawing>
+          <wp:anchor distT="0" distB="0" distL="114300" distR="114300" simplePos="0" relativeHeight="251666432" behindDoc="1" locked="0" layoutInCell="1" allowOverlap="1" wp14:anchorId="59BBC4D3" wp14:editId="67433961">
+            <wp:simplePos x="0" y="0"/>
+            <wp:positionH relativeFrom="column">
+              <wp:posOffset>2725843</wp:posOffset>
+            </wp:positionH>
+            <wp:positionV relativeFrom="paragraph">
+              <wp:posOffset>387350</wp:posOffset>
+            </wp:positionV>
+            <wp:extent cx="2962910" cy="880110"/>
+            <wp:effectExtent l="0" t="0" r="8890" b="0"/>
+            <wp:wrapTight wrapText="bothSides">
+              <wp:wrapPolygon edited="0">
+                <wp:start x="0" y="0"/>
+                <wp:lineTo x="0" y="21039"/>
+                <wp:lineTo x="21526" y="21039"/>
+                <wp:lineTo x="21526" y="0"/>
+                <wp:lineTo x="0" y="0"/>
+              </wp:wrapPolygon>
+            </wp:wrapTight>
+            <wp:docPr id="607855353" name="Imagen 1" descr="Texto&#10;&#10;Descripción generada automáticamente"/>
+            <wp:cNvGraphicFramePr>
+              <a:graphicFrameLocks xmlns:a="http://schemas.openxmlformats.org/drawingml/2006/main" noChangeAspect="1"/>
+            </wp:cNvGraphicFramePr>
+            <a:graphic xmlns:a="http://schemas.openxmlformats.org/drawingml/2006/main">
+              <a:graphicData uri="http://schemas.openxmlformats.org/drawingml/2006/picture">
+                <pic:pic xmlns:pic="http://schemas.openxmlformats.org/drawingml/2006/picture">
+                  <pic:nvPicPr>
+                    <pic:cNvPr id="607855353" name="Imagen 1" descr="Texto&#10;&#10;Descripción generada automáticamente"/>
+                    <pic:cNvPicPr/>
+                  </pic:nvPicPr>
+                  <pic:blipFill>
+                    <a:blip r:embed="rId55">
+                      <a:extLst>
+                        <a:ext uri="{28A0092B-C50C-407E-A947-70E740481C1C}">
+                          <a14:useLocalDpi xmlns:a14="http://schemas.microsoft.com/office/drawing/2010/main" val="0"/>
+                        </a:ext>
+                      </a:extLst>
+                    </a:blip>
+                    <a:stretch>
+                      <a:fillRect/>
+                    </a:stretch>
+                  </pic:blipFill>
+                  <pic:spPr>
+                    <a:xfrm>
+                      <a:off x="0" y="0"/>
+                      <a:ext cx="2962910" cy="880110"/>
+                    </a:xfrm>
+                    <a:prstGeom prst="rect">
+                      <a:avLst/>
+                    </a:prstGeom>
+                  </pic:spPr>
+                </pic:pic>
+              </a:graphicData>
+            </a:graphic>
+          </wp:anchor>
+        </w:drawing>
+      </w:r>
+      <w:r>
+        <w:rPr>
+          <w:lang w:val="es-MX"/>
+        </w:rPr>
+        <w:drawing>
+          <wp:inline distT="0" distB="0" distL="0" distR="0" wp14:anchorId="2A3E4612" wp14:editId="4128B194">
+            <wp:extent cx="2401900" cy="2078567"/>
+            <wp:effectExtent l="0" t="0" r="0" b="0"/>
+            <wp:docPr id="1549600906" name="Imagen 1" descr="Gráfico, Gráfico de dispersión&#10;&#10;Descripción generada automáticamente"/>
+            <wp:cNvGraphicFramePr>
+              <a:graphicFrameLocks xmlns:a="http://schemas.openxmlformats.org/drawingml/2006/main" noChangeAspect="1"/>
+            </wp:cNvGraphicFramePr>
+            <a:graphic xmlns:a="http://schemas.openxmlformats.org/drawingml/2006/main">
+              <a:graphicData uri="http://schemas.openxmlformats.org/drawingml/2006/picture">
+                <pic:pic xmlns:pic="http://schemas.openxmlformats.org/drawingml/2006/picture">
+                  <pic:nvPicPr>
+                    <pic:cNvPr id="1549600906" name="Imagen 1" descr="Gráfico, Gráfico de dispersión&#10;&#10;Descripción generada automáticamente"/>
+                    <pic:cNvPicPr/>
+                  </pic:nvPicPr>
+                  <pic:blipFill>
+                    <a:blip r:embed="rId56"/>
+                    <a:stretch>
+                      <a:fillRect/>
+                    </a:stretch>
+                  </pic:blipFill>
+                  <pic:spPr>
+                    <a:xfrm>
+                      <a:off x="0" y="0"/>
+                      <a:ext cx="2416717" cy="2091389"/>
+                    </a:xfrm>
+                    <a:prstGeom prst="rect">
+                      <a:avLst/>
+                    </a:prstGeom>
+                  </pic:spPr>
+                </pic:pic>
+              </a:graphicData>
+            </a:graphic>
+          </wp:inline>
+        </w:drawing>
+      </w:r>
+    </w:p>
+    <w:p>
+      <w:pPr>
+        <w:rPr>
+          <w:lang w:val="es-MX"/>
+        </w:rPr>
+      </w:pPr>
+      <w:r>
+        <w:rPr>
+          <w:lang w:val="es-MX"/>
+        </w:rPr>
+        <w:t>Los resultados obtenidos son similares a los anteriores, tenemos un buen fit, pero un Bias no tan alto. Aún así, se puede ver una mejora de aproximadamente 25% respecto a la capacidad predictiva del modelo, pasando de R2 = .4 a R2= .5.</w:t>
       </w:r>
     </w:p>
     <w:sectPr>

</xml_diff>